<commit_message>
PRimera version de la pregunta de investigacion
</commit_message>
<xml_diff>
--- a/Documento de Tesis.docx
+++ b/Documento de Tesis.docx
@@ -544,55 +544,37 @@
           <w:b w:val="0"/>
           <w:sz w:val="24"/>
         </w:rPr>
-        <w:t>“</w:t>
-      </w:r>
-      <w:proofErr w:type="spellStart"/>
-      <w:r>
-        <w:rPr>
-          <w:b w:val="0"/>
+        <w:t>“Collaid”</w:t>
+      </w:r>
+      <w:r>
+        <w:rPr>
+          <w:b w:val="0"/>
+          <w:sz w:val="24"/>
+        </w:rPr>
+        <w:t xml:space="preserve">. Este trabajo ha sido desarrollado con el propósito de potenciar el aprendizaje y el trabajo </w:t>
+      </w:r>
+      <w:r>
+        <w:rPr>
+          <w:b w:val="0"/>
+          <w:sz w:val="24"/>
+        </w:rPr>
+        <w:t>en</w:t>
+      </w:r>
+      <w:r>
+        <w:rPr>
+          <w:b w:val="0"/>
+          <w:sz w:val="24"/>
+        </w:rPr>
+        <w:t xml:space="preserve"> equipo. </w:t>
+      </w:r>
+      <w:r>
+        <w:rPr>
+          <w:b w:val="0"/>
+          <w:i/>
           <w:sz w:val="24"/>
         </w:rPr>
         <w:t>Collaid</w:t>
       </w:r>
-      <w:proofErr w:type="spellEnd"/>
-      <w:r>
-        <w:rPr>
-          <w:b w:val="0"/>
-          <w:sz w:val="24"/>
-        </w:rPr>
-        <w:t>”</w:t>
-      </w:r>
-      <w:r>
-        <w:rPr>
-          <w:b w:val="0"/>
-          <w:sz w:val="24"/>
-        </w:rPr>
-        <w:t xml:space="preserve">. Este trabajo ha sido desarrollado con el propósito de potenciar el aprendizaje y el trabajo </w:t>
-      </w:r>
-      <w:r>
-        <w:rPr>
-          <w:b w:val="0"/>
-          <w:sz w:val="24"/>
-        </w:rPr>
-        <w:t>en</w:t>
-      </w:r>
-      <w:r>
-        <w:rPr>
-          <w:b w:val="0"/>
-          <w:sz w:val="24"/>
-        </w:rPr>
-        <w:t xml:space="preserve"> equipo. </w:t>
-      </w:r>
-      <w:proofErr w:type="spellStart"/>
-      <w:r>
-        <w:rPr>
-          <w:b w:val="0"/>
-          <w:i/>
-          <w:sz w:val="24"/>
-        </w:rPr>
-        <w:t>Collaid</w:t>
-      </w:r>
-      <w:proofErr w:type="spellEnd"/>
       <w:r>
         <w:rPr>
           <w:b w:val="0"/>
@@ -769,7 +751,6 @@
         </w:rPr>
         <w:t xml:space="preserve"> </w:t>
       </w:r>
-      <w:proofErr w:type="gramStart"/>
       <w:r>
         <w:rPr>
           <w:b w:val="0"/>
@@ -782,15 +763,7 @@
           <w:b w:val="0"/>
           <w:sz w:val="24"/>
         </w:rPr>
-        <w:t>(</w:t>
-      </w:r>
-      <w:proofErr w:type="gramEnd"/>
-      <w:r>
-        <w:rPr>
-          <w:b w:val="0"/>
-          <w:sz w:val="24"/>
-        </w:rPr>
-        <w:t>ver figura 2).</w:t>
+        <w:t>(ver figura 2).</w:t>
       </w:r>
     </w:p>
     <w:p>
@@ -901,13 +874,8 @@
         <w:t>:</w:t>
       </w:r>
       <w:r>
-        <w:t xml:space="preserve"> Esquema de la solución de trabajo grupal </w:t>
-      </w:r>
-      <w:proofErr w:type="spellStart"/>
-      <w:r>
-        <w:t>Collaid</w:t>
-      </w:r>
-      <w:proofErr w:type="spellEnd"/>
+        <w:t xml:space="preserve"> Esquema de la solución de trabajo grupal Collaid</w:t>
+      </w:r>
     </w:p>
     <w:p>
       <w:pPr>
@@ -1753,25 +1721,7 @@
           <w:sz w:val="24"/>
           <w:szCs w:val="24"/>
         </w:rPr>
-        <w:t xml:space="preserve"> provocar conflictos </w:t>
-      </w:r>
-      <w:proofErr w:type="spellStart"/>
-      <w:r>
-        <w:rPr>
-          <w:b w:val="0"/>
-          <w:sz w:val="24"/>
-          <w:szCs w:val="24"/>
-        </w:rPr>
-        <w:t>intragrupales</w:t>
-      </w:r>
-      <w:proofErr w:type="spellEnd"/>
-      <w:r>
-        <w:rPr>
-          <w:b w:val="0"/>
-          <w:sz w:val="24"/>
-          <w:szCs w:val="24"/>
-        </w:rPr>
-        <w:t>, además de retr</w:t>
+        <w:t xml:space="preserve"> provocar conflictos intragrupales, además de retr</w:t>
       </w:r>
       <w:r>
         <w:rPr>
@@ -2008,15 +1958,79 @@
           <w:szCs w:val="24"/>
         </w:rPr>
         <w:lastRenderedPageBreak/>
-        <w:t>Diseñar</w:t>
-      </w:r>
-      <w:r>
-        <w:rPr>
-          <w:b w:val="0"/>
-          <w:sz w:val="24"/>
-          <w:szCs w:val="24"/>
-        </w:rPr>
-        <w:t xml:space="preserve"> una solución tecnológica para el trabajo colaborativo del aula de clases que utilice superficies colaborativas de bajo costo.</w:t>
+        <w:t>Conocer si es</w:t>
+      </w:r>
+      <w:r>
+        <w:rPr>
+          <w:b w:val="0"/>
+          <w:sz w:val="24"/>
+          <w:szCs w:val="24"/>
+        </w:rPr>
+        <w:t xml:space="preserve"> factible</w:t>
+      </w:r>
+      <w:r>
+        <w:rPr>
+          <w:b w:val="0"/>
+          <w:sz w:val="24"/>
+          <w:szCs w:val="24"/>
+        </w:rPr>
+        <w:t xml:space="preserve"> la implementación </w:t>
+      </w:r>
+      <w:r>
+        <w:rPr>
+          <w:b w:val="0"/>
+          <w:sz w:val="24"/>
+          <w:szCs w:val="24"/>
+        </w:rPr>
+        <w:t xml:space="preserve">de soluciones de trabajo colaborativo, </w:t>
+      </w:r>
+      <w:r>
+        <w:rPr>
+          <w:b w:val="0"/>
+          <w:sz w:val="24"/>
+          <w:szCs w:val="24"/>
+        </w:rPr>
+        <w:t>que utilice superficies colaborativas</w:t>
+      </w:r>
+      <w:r>
+        <w:rPr>
+          <w:b w:val="0"/>
+          <w:sz w:val="24"/>
+          <w:szCs w:val="24"/>
+        </w:rPr>
+        <w:t>, portable</w:t>
+      </w:r>
+      <w:r>
+        <w:rPr>
+          <w:b w:val="0"/>
+          <w:sz w:val="24"/>
+          <w:szCs w:val="24"/>
+        </w:rPr>
+        <w:t>s</w:t>
+      </w:r>
+      <w:r>
+        <w:rPr>
+          <w:b w:val="0"/>
+          <w:sz w:val="24"/>
+          <w:szCs w:val="24"/>
+        </w:rPr>
+        <w:t xml:space="preserve">, </w:t>
+      </w:r>
+      <w:r>
+        <w:rPr>
+          <w:b w:val="0"/>
+          <w:sz w:val="24"/>
+          <w:szCs w:val="24"/>
+        </w:rPr>
+        <w:t>de bajo costo</w:t>
+      </w:r>
+      <w:r>
+        <w:rPr>
+          <w:b w:val="0"/>
+          <w:sz w:val="24"/>
+          <w:szCs w:val="24"/>
+        </w:rPr>
+        <w:t xml:space="preserve"> en el diseño de software, y su usabilidad.</w:t>
       </w:r>
     </w:p>
     <w:p>
@@ -2071,7 +2085,23 @@
           <w:sz w:val="24"/>
           <w:szCs w:val="24"/>
         </w:rPr>
-        <w:t>Implementar una solución para basada en superficies colaborativas de bajo costo para resolver los problemas de trabajo colaborativo descritos.</w:t>
+        <w:t>Implementar una solución para basada en superficies colaborativas de bajo costo para resolver los problemas de trabajo colaborativo descritos</w:t>
+      </w:r>
+      <w:r>
+        <w:rPr>
+          <w:b w:val="0"/>
+          <w:sz w:val="24"/>
+          <w:szCs w:val="24"/>
+        </w:rPr>
+        <w:t>, que sirva como plataforma de pruebas para este trabajo</w:t>
+      </w:r>
+      <w:r>
+        <w:rPr>
+          <w:b w:val="0"/>
+          <w:sz w:val="24"/>
+          <w:szCs w:val="24"/>
+        </w:rPr>
+        <w:t>.</w:t>
       </w:r>
     </w:p>
     <w:p>
@@ -2098,28 +2128,91 @@
         </w:numPr>
         <w:jc w:val="both"/>
         <w:rPr>
-          <w:sz w:val="24"/>
-          <w:szCs w:val="24"/>
-        </w:rPr>
-      </w:pPr>
-      <w:r>
-        <w:rPr>
-          <w:b w:val="0"/>
-          <w:sz w:val="24"/>
-          <w:szCs w:val="24"/>
-        </w:rPr>
-        <w:t>Medir la usabilidad de sistema colaborativo que se implementará con los estudiantes y profesores.</w:t>
-      </w:r>
-    </w:p>
-    <w:p>
-      <w:pPr>
-        <w:pStyle w:val="Prrafodelista"/>
-        <w:jc w:val="both"/>
-        <w:rPr>
-          <w:sz w:val="24"/>
-          <w:szCs w:val="24"/>
-        </w:rPr>
-      </w:pPr>
+          <w:b w:val="0"/>
+          <w:sz w:val="24"/>
+          <w:szCs w:val="24"/>
+        </w:rPr>
+      </w:pPr>
+      <w:r>
+        <w:rPr>
+          <w:b w:val="0"/>
+          <w:sz w:val="24"/>
+          <w:szCs w:val="24"/>
+        </w:rPr>
+        <w:t>Comparar</w:t>
+      </w:r>
+      <w:r>
+        <w:rPr>
+          <w:b w:val="0"/>
+          <w:sz w:val="24"/>
+          <w:szCs w:val="24"/>
+        </w:rPr>
+        <w:t xml:space="preserve"> la usabilidad</w:t>
+      </w:r>
+      <w:r>
+        <w:rPr>
+          <w:b w:val="0"/>
+          <w:sz w:val="24"/>
+          <w:szCs w:val="24"/>
+        </w:rPr>
+        <w:t xml:space="preserve"> (tiempo, nivel de satisfacción, facilidad de uso)</w:t>
+      </w:r>
+      <w:r>
+        <w:rPr>
+          <w:b w:val="0"/>
+          <w:sz w:val="24"/>
+          <w:szCs w:val="24"/>
+        </w:rPr>
+        <w:t xml:space="preserve"> </w:t>
+      </w:r>
+      <w:r>
+        <w:rPr>
+          <w:b w:val="0"/>
+          <w:sz w:val="24"/>
+          <w:szCs w:val="24"/>
+        </w:rPr>
+        <w:t>que se obtiene al utilizar un</w:t>
+      </w:r>
+      <w:r>
+        <w:rPr>
+          <w:b w:val="0"/>
+          <w:sz w:val="24"/>
+          <w:szCs w:val="24"/>
+        </w:rPr>
+        <w:t xml:space="preserve"> sistema colaborativo</w:t>
+      </w:r>
+      <w:r>
+        <w:rPr>
+          <w:b w:val="0"/>
+          <w:sz w:val="24"/>
+          <w:szCs w:val="24"/>
+        </w:rPr>
+        <w:t xml:space="preserve"> </w:t>
+      </w:r>
+      <w:r>
+        <w:rPr>
+          <w:b w:val="0"/>
+          <w:sz w:val="24"/>
+          <w:szCs w:val="24"/>
+        </w:rPr>
+        <w:t>versus</w:t>
+      </w:r>
+      <w:r>
+        <w:rPr>
+          <w:b w:val="0"/>
+          <w:sz w:val="24"/>
+          <w:szCs w:val="24"/>
+        </w:rPr>
+        <w:t xml:space="preserve"> la utilización de un papel y lápiz de </w:t>
+      </w:r>
+      <w:r>
+        <w:rPr>
+          <w:b w:val="0"/>
+          <w:sz w:val="24"/>
+          <w:szCs w:val="24"/>
+        </w:rPr>
+        <w:t>un papel y lápiz.</w:t>
+      </w:r>
     </w:p>
     <w:p>
       <w:pPr>
@@ -2240,7 +2333,16 @@
           <w:sz w:val="24"/>
           <w:szCs w:val="24"/>
         </w:rPr>
-        <w:t xml:space="preserve">sobre la utilidad, ventajas y desventajas de la herramienta con superficie colaborativa que se implementará </w:t>
+        <w:t xml:space="preserve">sobre la utilidad, ventajas y desventajas de la herramienta con </w:t>
+      </w:r>
+      <w:r>
+        <w:rPr>
+          <w:b w:val="0"/>
+          <w:sz w:val="24"/>
+          <w:szCs w:val="24"/>
+        </w:rPr>
+        <w:lastRenderedPageBreak/>
+        <w:t xml:space="preserve">superficie colaborativa que se implementará </w:t>
       </w:r>
       <w:r>
         <w:rPr>
@@ -2284,9 +2386,210 @@
         </w:rPr>
       </w:pPr>
       <w:r>
-        <w:lastRenderedPageBreak/>
         <w:t>Pregunta de investigación e Hipótesis</w:t>
       </w:r>
+    </w:p>
+    <w:p>
+      <w:pPr>
+        <w:pStyle w:val="Subtitulocapitulo"/>
+        <w:numPr>
+          <w:ilvl w:val="0"/>
+          <w:numId w:val="0"/>
+        </w:numPr>
+        <w:ind w:left="1416"/>
+        <w:rPr>
+          <w:b w:val="0"/>
+          <w:sz w:val="24"/>
+          <w:szCs w:val="24"/>
+        </w:rPr>
+      </w:pPr>
+    </w:p>
+    <w:p>
+      <w:pPr>
+        <w:pStyle w:val="Subtitulocapitulo"/>
+        <w:numPr>
+          <w:ilvl w:val="0"/>
+          <w:numId w:val="0"/>
+        </w:numPr>
+        <w:ind w:left="1416"/>
+        <w:rPr>
+          <w:b w:val="0"/>
+          <w:sz w:val="24"/>
+          <w:szCs w:val="24"/>
+        </w:rPr>
+      </w:pPr>
+      <w:r>
+        <w:rPr>
+          <w:b w:val="0"/>
+          <w:sz w:val="24"/>
+          <w:szCs w:val="24"/>
+        </w:rPr>
+        <w:t xml:space="preserve">Con las herramientas  tecnológicas disponibles en la actualidad, este trabajo de investigación </w:t>
+      </w:r>
+      <w:r>
+        <w:rPr>
+          <w:b w:val="0"/>
+          <w:sz w:val="24"/>
+          <w:szCs w:val="24"/>
+        </w:rPr>
+        <w:t>se desea responder</w:t>
+      </w:r>
+      <w:r>
+        <w:rPr>
+          <w:b w:val="0"/>
+          <w:sz w:val="24"/>
+          <w:szCs w:val="24"/>
+        </w:rPr>
+        <w:t>:</w:t>
+      </w:r>
+      <w:r>
+        <w:rPr>
+          <w:b w:val="0"/>
+          <w:sz w:val="24"/>
+          <w:szCs w:val="24"/>
+        </w:rPr>
+        <w:t xml:space="preserve"> </w:t>
+      </w:r>
+      <w:r>
+        <w:rPr>
+          <w:b w:val="0"/>
+          <w:sz w:val="24"/>
+          <w:szCs w:val="24"/>
+        </w:rPr>
+        <w:t xml:space="preserve">¿Cuál es la usabilidad y la percepción de utilidad que tienen los usuarios al utilizar </w:t>
+      </w:r>
+      <w:r>
+        <w:rPr>
+          <w:b w:val="0"/>
+          <w:sz w:val="24"/>
+          <w:szCs w:val="24"/>
+        </w:rPr>
+        <w:t>una superficie colaborativa portable, y de bajo costo para el diseño de software</w:t>
+      </w:r>
+      <w:r>
+        <w:rPr>
+          <w:b w:val="0"/>
+          <w:sz w:val="24"/>
+          <w:szCs w:val="24"/>
+        </w:rPr>
+        <w:t>?</w:t>
+      </w:r>
+    </w:p>
+    <w:p>
+      <w:pPr>
+        <w:pStyle w:val="Subtitulocapitulo"/>
+        <w:numPr>
+          <w:ilvl w:val="0"/>
+          <w:numId w:val="0"/>
+        </w:numPr>
+        <w:ind w:left="1416"/>
+        <w:rPr>
+          <w:b w:val="0"/>
+          <w:sz w:val="24"/>
+          <w:szCs w:val="24"/>
+        </w:rPr>
+      </w:pPr>
+    </w:p>
+    <w:p>
+      <w:pPr>
+        <w:pStyle w:val="Subtitulocapitulo"/>
+        <w:numPr>
+          <w:ilvl w:val="0"/>
+          <w:numId w:val="0"/>
+        </w:numPr>
+        <w:ind w:left="1416"/>
+        <w:rPr>
+          <w:b w:val="0"/>
+          <w:sz w:val="24"/>
+          <w:szCs w:val="24"/>
+        </w:rPr>
+      </w:pPr>
+      <w:r>
+        <w:rPr>
+          <w:b w:val="0"/>
+          <w:sz w:val="24"/>
+          <w:szCs w:val="24"/>
+        </w:rPr>
+        <w:t>Cómo se mencionó anteriormente, existen dos actores que utilizan el sistema. Debido a esto derivamos las hipótesis teniendo a cada actor. La primera hipótesis que se plantea este trabajo de investigación es:</w:t>
+      </w:r>
+    </w:p>
+    <w:p>
+      <w:pPr>
+        <w:pStyle w:val="Subtitulocapitulo"/>
+        <w:numPr>
+          <w:ilvl w:val="0"/>
+          <w:numId w:val="0"/>
+        </w:numPr>
+        <w:ind w:left="1416"/>
+        <w:rPr>
+          <w:b w:val="0"/>
+          <w:sz w:val="24"/>
+          <w:szCs w:val="24"/>
+        </w:rPr>
+      </w:pPr>
+      <w:r>
+        <w:rPr>
+          <w:b w:val="0"/>
+          <w:sz w:val="24"/>
+          <w:szCs w:val="24"/>
+        </w:rPr>
+        <w:tab/>
+      </w:r>
+    </w:p>
+    <w:p>
+      <w:pPr>
+        <w:pStyle w:val="Subtitulocapitulo"/>
+        <w:numPr>
+          <w:ilvl w:val="0"/>
+          <w:numId w:val="0"/>
+        </w:numPr>
+        <w:ind w:left="1416"/>
+        <w:rPr>
+          <w:b w:val="0"/>
+          <w:sz w:val="24"/>
+          <w:szCs w:val="24"/>
+        </w:rPr>
+      </w:pPr>
+      <w:bookmarkStart w:id="8" w:name="_GoBack"/>
+      <w:bookmarkEnd w:id="8"/>
+      <w:r>
+        <w:rPr>
+          <w:b w:val="0"/>
+          <w:sz w:val="24"/>
+          <w:szCs w:val="24"/>
+        </w:rPr>
+        <w:t>L</w:t>
+      </w:r>
+    </w:p>
+    <w:p>
+      <w:pPr>
+        <w:pStyle w:val="Subtitulocapitulo"/>
+        <w:numPr>
+          <w:ilvl w:val="0"/>
+          <w:numId w:val="0"/>
+        </w:numPr>
+        <w:ind w:left="1416"/>
+        <w:rPr>
+          <w:b w:val="0"/>
+          <w:sz w:val="24"/>
+          <w:szCs w:val="24"/>
+        </w:rPr>
+      </w:pPr>
+    </w:p>
+    <w:p>
+      <w:pPr>
+        <w:pStyle w:val="Subtitulocapitulo"/>
+        <w:numPr>
+          <w:ilvl w:val="0"/>
+          <w:numId w:val="0"/>
+        </w:numPr>
+        <w:ind w:left="1416"/>
+        <w:rPr>
+          <w:b w:val="0"/>
+          <w:sz w:val="24"/>
+          <w:szCs w:val="24"/>
+        </w:rPr>
+      </w:pPr>
     </w:p>
     <w:p>
       <w:pPr>
@@ -2301,8 +2604,6 @@
           <w:szCs w:val="24"/>
         </w:rPr>
       </w:pPr>
-      <w:bookmarkStart w:id="8" w:name="_GoBack"/>
-      <w:bookmarkEnd w:id="8"/>
     </w:p>
     <w:p>
       <w:pPr>
@@ -2427,7 +2728,7 @@
           <w:b/>
           <w:sz w:val="24"/>
           <w:szCs w:val="24"/>
-          <w:lang w:eastAsia="es-EC"/>
+          <w:lang w:val="en-US" w:eastAsia="es-EC"/>
         </w:rPr>
       </w:pPr>
       <w:r>
@@ -2436,7 +2737,7 @@
           <w:b/>
           <w:sz w:val="24"/>
           <w:szCs w:val="24"/>
-          <w:lang w:eastAsia="es-EC"/>
+          <w:lang w:val="en-US" w:eastAsia="es-EC"/>
         </w:rPr>
         <w:lastRenderedPageBreak/>
         <w:t>Bibliografía</w:t>
@@ -2469,117 +2770,7 @@
           <w:shd w:val="clear" w:color="auto" w:fill="FFFFFF"/>
           <w:lang w:val="en-US"/>
         </w:rPr>
-        <w:t xml:space="preserve">Roberto </w:t>
-      </w:r>
-      <w:proofErr w:type="spellStart"/>
-      <w:r>
-        <w:rPr>
-          <w:rFonts w:ascii="Verdana" w:hAnsi="Verdana"/>
-          <w:color w:val="000000"/>
-          <w:shd w:val="clear" w:color="auto" w:fill="FFFFFF"/>
-          <w:lang w:val="en-US"/>
-        </w:rPr>
-        <w:t>Martínez</w:t>
-      </w:r>
-      <w:proofErr w:type="spellEnd"/>
-      <w:r>
-        <w:rPr>
-          <w:rFonts w:ascii="Verdana" w:hAnsi="Verdana"/>
-          <w:color w:val="000000"/>
-          <w:shd w:val="clear" w:color="auto" w:fill="FFFFFF"/>
-          <w:lang w:val="en-US"/>
-        </w:rPr>
-        <w:t xml:space="preserve">, Anthony Collins, Judy Kay, and </w:t>
-      </w:r>
-      <w:proofErr w:type="spellStart"/>
-      <w:r>
-        <w:rPr>
-          <w:rFonts w:ascii="Verdana" w:hAnsi="Verdana"/>
-          <w:color w:val="000000"/>
-          <w:shd w:val="clear" w:color="auto" w:fill="FFFFFF"/>
-          <w:lang w:val="en-US"/>
-        </w:rPr>
-        <w:t>Kalina</w:t>
-      </w:r>
-      <w:proofErr w:type="spellEnd"/>
-      <w:r>
-        <w:rPr>
-          <w:rFonts w:ascii="Verdana" w:hAnsi="Verdana"/>
-          <w:color w:val="000000"/>
-          <w:shd w:val="clear" w:color="auto" w:fill="FFFFFF"/>
-          <w:lang w:val="en-US"/>
-        </w:rPr>
-        <w:t xml:space="preserve"> </w:t>
-      </w:r>
-      <w:proofErr w:type="spellStart"/>
-      <w:r>
-        <w:rPr>
-          <w:rFonts w:ascii="Verdana" w:hAnsi="Verdana"/>
-          <w:color w:val="000000"/>
-          <w:shd w:val="clear" w:color="auto" w:fill="FFFFFF"/>
-          <w:lang w:val="en-US"/>
-        </w:rPr>
-        <w:t>Yacef</w:t>
-      </w:r>
-      <w:proofErr w:type="spellEnd"/>
-      <w:r>
-        <w:rPr>
-          <w:rFonts w:ascii="Verdana" w:hAnsi="Verdana"/>
-          <w:color w:val="000000"/>
-          <w:shd w:val="clear" w:color="auto" w:fill="FFFFFF"/>
-          <w:lang w:val="en-US"/>
-        </w:rPr>
-        <w:t>. 2011. Who did what? Who said that</w:t>
-      </w:r>
-      <w:proofErr w:type="gramStart"/>
-      <w:r>
-        <w:rPr>
-          <w:rFonts w:ascii="Verdana" w:hAnsi="Verdana"/>
-          <w:color w:val="000000"/>
-          <w:shd w:val="clear" w:color="auto" w:fill="FFFFFF"/>
-          <w:lang w:val="en-US"/>
-        </w:rPr>
-        <w:t>?:</w:t>
-      </w:r>
-      <w:proofErr w:type="gramEnd"/>
-      <w:r>
-        <w:rPr>
-          <w:rFonts w:ascii="Verdana" w:hAnsi="Verdana"/>
-          <w:color w:val="000000"/>
-          <w:shd w:val="clear" w:color="auto" w:fill="FFFFFF"/>
-          <w:lang w:val="en-US"/>
-        </w:rPr>
-        <w:t xml:space="preserve"> </w:t>
-      </w:r>
-      <w:proofErr w:type="spellStart"/>
-      <w:r>
-        <w:rPr>
-          <w:rFonts w:ascii="Verdana" w:hAnsi="Verdana"/>
-          <w:color w:val="000000"/>
-          <w:shd w:val="clear" w:color="auto" w:fill="FFFFFF"/>
-          <w:lang w:val="en-US"/>
-        </w:rPr>
-        <w:t>Collaid</w:t>
-      </w:r>
-      <w:proofErr w:type="spellEnd"/>
-      <w:r>
-        <w:rPr>
-          <w:rFonts w:ascii="Verdana" w:hAnsi="Verdana"/>
-          <w:color w:val="000000"/>
-          <w:shd w:val="clear" w:color="auto" w:fill="FFFFFF"/>
-          <w:lang w:val="en-US"/>
-        </w:rPr>
-        <w:t xml:space="preserve">: an environment for capturing traces of collaborative learning at the tabletop. </w:t>
-      </w:r>
-      <w:proofErr w:type="spellStart"/>
-      <w:r>
-        <w:rPr>
-          <w:rFonts w:ascii="Verdana" w:hAnsi="Verdana"/>
-          <w:color w:val="000000"/>
-          <w:shd w:val="clear" w:color="auto" w:fill="FFFFFF"/>
-          <w:lang w:val="en-US"/>
-        </w:rPr>
-        <w:t>In</w:t>
+        <w:t>Roberto Martínez, Anthony Collins, Judy Kay, and Kalina Yacef. 2011. Who did what? Who said that?: Collaid: an environment for capturing traces of collaborative learning at the tabletop. In</w:t>
       </w:r>
       <w:r>
         <w:rPr>
@@ -2590,19 +2781,7 @@
           <w:shd w:val="clear" w:color="auto" w:fill="FFFFFF"/>
           <w:lang w:val="en-US"/>
         </w:rPr>
-        <w:t>Proceedings</w:t>
-      </w:r>
-      <w:proofErr w:type="spellEnd"/>
-      <w:r>
-        <w:rPr>
-          <w:rFonts w:ascii="Verdana" w:hAnsi="Verdana"/>
-          <w:i/>
-          <w:iCs/>
-          <w:color w:val="000000"/>
-          <w:shd w:val="clear" w:color="auto" w:fill="FFFFFF"/>
-          <w:lang w:val="en-US"/>
-        </w:rPr>
-        <w:t xml:space="preserve"> of the ACM International Conference on Interactive Tabletops and Surfaces</w:t>
+        <w:t>Proceedings of the ACM International Conference on Interactive Tabletops and Surfaces</w:t>
       </w:r>
       <w:r>
         <w:rPr>
@@ -2664,73 +2843,7 @@
           <w:szCs w:val="23"/>
           <w:lang w:val="en-US"/>
         </w:rPr>
-        <w:t xml:space="preserve">Jones, A. ; </w:t>
-      </w:r>
-      <w:proofErr w:type="spellStart"/>
-      <w:r>
-        <w:rPr>
-          <w:rFonts w:ascii="Trebuchet MS" w:hAnsi="Trebuchet MS"/>
-          <w:color w:val="000000"/>
-          <w:sz w:val="23"/>
-          <w:szCs w:val="23"/>
-          <w:lang w:val="en-US"/>
-        </w:rPr>
-        <w:t>Heudiasyc</w:t>
-      </w:r>
-      <w:proofErr w:type="spellEnd"/>
-      <w:r>
-        <w:rPr>
-          <w:rFonts w:ascii="Trebuchet MS" w:hAnsi="Trebuchet MS"/>
-          <w:color w:val="000000"/>
-          <w:sz w:val="23"/>
-          <w:szCs w:val="23"/>
-          <w:lang w:val="en-US"/>
-        </w:rPr>
-        <w:t xml:space="preserve"> Lab., Univ. of Technol. of Compiegne, Compiegne, France ; Moulin, C. ; Barthes, J. ; </w:t>
-      </w:r>
-      <w:proofErr w:type="spellStart"/>
-      <w:r>
-        <w:rPr>
-          <w:rFonts w:ascii="Trebuchet MS" w:hAnsi="Trebuchet MS"/>
-          <w:color w:val="000000"/>
-          <w:sz w:val="23"/>
-          <w:szCs w:val="23"/>
-          <w:lang w:val="en-US"/>
-        </w:rPr>
-        <w:t>Lenne</w:t>
-      </w:r>
-      <w:proofErr w:type="spellEnd"/>
-      <w:r>
-        <w:rPr>
-          <w:rFonts w:ascii="Trebuchet MS" w:hAnsi="Trebuchet MS"/>
-          <w:color w:val="000000"/>
-          <w:sz w:val="23"/>
-          <w:szCs w:val="23"/>
-          <w:lang w:val="en-US"/>
-        </w:rPr>
-        <w:t xml:space="preserve">, D. Personal Assistant Agents and Multi-agent Middleware for CSCW .Computer Supported Cooperative Work in Design (CSCWD).2012.Disponible </w:t>
-      </w:r>
-      <w:proofErr w:type="spellStart"/>
-      <w:r>
-        <w:rPr>
-          <w:rFonts w:ascii="Trebuchet MS" w:hAnsi="Trebuchet MS"/>
-          <w:color w:val="000000"/>
-          <w:sz w:val="23"/>
-          <w:szCs w:val="23"/>
-          <w:lang w:val="en-US"/>
-        </w:rPr>
-        <w:t>en</w:t>
-      </w:r>
-      <w:proofErr w:type="spellEnd"/>
-      <w:r>
-        <w:rPr>
-          <w:rFonts w:ascii="Trebuchet MS" w:hAnsi="Trebuchet MS"/>
-          <w:color w:val="000000"/>
-          <w:sz w:val="23"/>
-          <w:szCs w:val="23"/>
-          <w:lang w:val="en-US"/>
-        </w:rPr>
-        <w:t>: http://ieeexplore.ieee.org/stamp/stamp.jsp?tp=&amp;arnumber=6221800&amp;tag=1</w:t>
+        <w:t>Jones, A. ; Heudiasyc Lab., Univ. of Technol. of Compiegne, Compiegne, France ; Moulin, C. ; Barthes, J. ; Lenne, D. Personal Assistant Agents and Multi-agent Middleware for CSCW .Computer Supported Cooperative Work in Design (CSCWD).2012.Disponible en: http://ieeexplore.ieee.org/stamp/stamp.jsp?tp=&amp;arnumber=6221800&amp;tag=1</w:t>
       </w:r>
     </w:p>
     <w:p>
@@ -3249,7 +3362,7 @@
   <w:abstractNum w:abstractNumId="3">
     <w:nsid w:val="55BC4F1B"/>
     <w:multiLevelType w:val="hybridMultilevel"/>
-    <w:tmpl w:val="226269BA"/>
+    <w:tmpl w:val="AF327DFA"/>
     <w:lvl w:ilvl="0" w:tplc="300A0001">
       <w:start w:val="1"/>
       <w:numFmt w:val="bullet"/>
@@ -4960,7 +5073,7 @@
 </file>
 
 <file path=customXml/itemProps1.xml><?xml version="1.0" encoding="utf-8"?>
-<ds:datastoreItem xmlns:ds="http://schemas.openxmlformats.org/officeDocument/2006/customXml" ds:itemID="{A19886B9-24B0-4D17-A088-65024FABE8D8}">
+<ds:datastoreItem xmlns:ds="http://schemas.openxmlformats.org/officeDocument/2006/customXml" ds:itemID="{2B2FD34B-FB57-4CCE-BA1A-C273F75D5AAE}">
   <ds:schemaRefs>
     <ds:schemaRef ds:uri="http://schemas.openxmlformats.org/officeDocument/2006/bibliography"/>
   </ds:schemaRefs>

</xml_diff>

<commit_message>
PRimera version de las hipotesis
</commit_message>
<xml_diff>
--- a/Documento de Tesis.docx
+++ b/Documento de Tesis.docx
@@ -956,14 +956,27 @@
       <w:r>
         <w:t xml:space="preserve">Figura </w:t>
       </w:r>
-      <w:fldSimple w:instr=" SEQ Figura \* ARABIC ">
-        <w:r>
-          <w:rPr>
-            <w:noProof/>
-          </w:rPr>
-          <w:t>2</w:t>
-        </w:r>
-      </w:fldSimple>
+      <w:r>
+        <w:fldChar w:fldCharType="begin"/>
+      </w:r>
+      <w:r>
+        <w:instrText xml:space="preserve"> SEQ Figura \* ARABIC </w:instrText>
+      </w:r>
+      <w:r>
+        <w:fldChar w:fldCharType="separate"/>
+      </w:r>
+      <w:r>
+        <w:rPr>
+          <w:noProof/>
+        </w:rPr>
+        <w:t>2</w:t>
+      </w:r>
+      <w:r>
+        <w:rPr>
+          <w:noProof/>
+        </w:rPr>
+        <w:fldChar w:fldCharType="end"/>
+      </w:r>
       <w:r>
         <w:t>: Esquema de la solución TATIN-PIC</w:t>
       </w:r>
@@ -2391,149 +2404,124 @@
     </w:p>
     <w:p>
       <w:pPr>
-        <w:pStyle w:val="Subtitulocapitulo"/>
+        <w:pStyle w:val="NombreCapitulo"/>
         <w:numPr>
           <w:ilvl w:val="0"/>
           <w:numId w:val="0"/>
         </w:numPr>
         <w:ind w:left="1416"/>
-        <w:rPr>
-          <w:b w:val="0"/>
-          <w:sz w:val="24"/>
-          <w:szCs w:val="24"/>
-        </w:rPr>
-      </w:pPr>
-    </w:p>
-    <w:p>
-      <w:pPr>
-        <w:pStyle w:val="Subtitulocapitulo"/>
+        <w:jc w:val="both"/>
+        <w:rPr>
+          <w:b w:val="0"/>
+          <w:sz w:val="24"/>
+          <w:szCs w:val="24"/>
+        </w:rPr>
+      </w:pPr>
+      <w:r>
+        <w:rPr>
+          <w:b w:val="0"/>
+          <w:sz w:val="24"/>
+          <w:szCs w:val="24"/>
+        </w:rPr>
+        <w:t>Cómo se mencionó anteriormente, existen dos clases de actores que utilizan el sistema. Es por lo que se planteará una pregunta de investigación desde cada perspectiva.</w:t>
+      </w:r>
+    </w:p>
+    <w:p>
+      <w:pPr>
+        <w:pStyle w:val="NombreCapitulo"/>
         <w:numPr>
           <w:ilvl w:val="0"/>
           <w:numId w:val="0"/>
         </w:numPr>
         <w:ind w:left="1416"/>
-        <w:rPr>
-          <w:b w:val="0"/>
-          <w:sz w:val="24"/>
-          <w:szCs w:val="24"/>
-        </w:rPr>
-      </w:pPr>
-      <w:r>
-        <w:rPr>
-          <w:b w:val="0"/>
-          <w:sz w:val="24"/>
-          <w:szCs w:val="24"/>
-        </w:rPr>
-        <w:t xml:space="preserve">Con las herramientas  tecnológicas disponibles en la actualidad, este trabajo de investigación </w:t>
-      </w:r>
-      <w:r>
-        <w:rPr>
-          <w:b w:val="0"/>
-          <w:sz w:val="24"/>
-          <w:szCs w:val="24"/>
-        </w:rPr>
-        <w:t>se desea responder</w:t>
-      </w:r>
-      <w:r>
-        <w:rPr>
-          <w:b w:val="0"/>
-          <w:sz w:val="24"/>
-          <w:szCs w:val="24"/>
-        </w:rPr>
-        <w:t>:</w:t>
-      </w:r>
-      <w:r>
-        <w:rPr>
-          <w:b w:val="0"/>
-          <w:sz w:val="24"/>
-          <w:szCs w:val="24"/>
-        </w:rPr>
-        <w:t xml:space="preserve"> </w:t>
-      </w:r>
-      <w:r>
-        <w:rPr>
-          <w:b w:val="0"/>
-          <w:sz w:val="24"/>
-          <w:szCs w:val="24"/>
-        </w:rPr>
-        <w:t xml:space="preserve">¿Cuál es la usabilidad y la percepción de utilidad que tienen los usuarios al utilizar </w:t>
-      </w:r>
-      <w:r>
-        <w:rPr>
-          <w:b w:val="0"/>
-          <w:sz w:val="24"/>
-          <w:szCs w:val="24"/>
-        </w:rPr>
-        <w:t>una superficie colaborativa portable, y de bajo costo para el diseño de software</w:t>
-      </w:r>
-      <w:r>
-        <w:rPr>
-          <w:b w:val="0"/>
-          <w:sz w:val="24"/>
-          <w:szCs w:val="24"/>
-        </w:rPr>
-        <w:t>?</w:t>
-      </w:r>
-    </w:p>
-    <w:p>
-      <w:pPr>
-        <w:pStyle w:val="Subtitulocapitulo"/>
+        <w:jc w:val="both"/>
+        <w:rPr>
+          <w:b w:val="0"/>
+          <w:sz w:val="24"/>
+          <w:szCs w:val="24"/>
+        </w:rPr>
+      </w:pPr>
+      <w:r>
+        <w:rPr>
+          <w:b w:val="0"/>
+          <w:sz w:val="24"/>
+          <w:szCs w:val="24"/>
+        </w:rPr>
+        <w:t>Considerando al maestro, se pretende responder si: ¿El uso de una superficie colaborativa mejora la posibilidad  de evaluar efectivamente la participación de los miembros de un grupo en la realización de una tarea d</w:t>
+      </w:r>
+      <w:bookmarkStart w:id="8" w:name="_GoBack"/>
+      <w:bookmarkEnd w:id="8"/>
+      <w:r>
+        <w:rPr>
+          <w:b w:val="0"/>
+          <w:sz w:val="24"/>
+          <w:szCs w:val="24"/>
+        </w:rPr>
+        <w:t>e diseño de software?</w:t>
+      </w:r>
+    </w:p>
+    <w:p>
+      <w:pPr>
+        <w:pStyle w:val="NombreCapitulo"/>
         <w:numPr>
           <w:ilvl w:val="0"/>
           <w:numId w:val="0"/>
         </w:numPr>
         <w:ind w:left="1416"/>
-        <w:rPr>
-          <w:b w:val="0"/>
-          <w:sz w:val="24"/>
-          <w:szCs w:val="24"/>
-        </w:rPr>
-      </w:pPr>
-    </w:p>
-    <w:p>
-      <w:pPr>
-        <w:pStyle w:val="Subtitulocapitulo"/>
+        <w:jc w:val="both"/>
+        <w:rPr>
+          <w:b w:val="0"/>
+          <w:sz w:val="24"/>
+          <w:szCs w:val="24"/>
+        </w:rPr>
+      </w:pPr>
+      <w:r>
+        <w:rPr>
+          <w:b w:val="0"/>
+          <w:sz w:val="24"/>
+          <w:szCs w:val="24"/>
+        </w:rPr>
+        <w:t>Considerando al estudiante, el cuestionamiento es el siguiente: ¿El uso de una superficie colaborativa mejora la participación efectiva de los miembros del grupo en la realización de una tarea de diseño de software?</w:t>
+      </w:r>
+    </w:p>
+    <w:p>
+      <w:pPr>
+        <w:pStyle w:val="NombreCapitulo"/>
         <w:numPr>
           <w:ilvl w:val="0"/>
           <w:numId w:val="0"/>
         </w:numPr>
         <w:ind w:left="1416"/>
-        <w:rPr>
-          <w:b w:val="0"/>
-          <w:sz w:val="24"/>
-          <w:szCs w:val="24"/>
-        </w:rPr>
-      </w:pPr>
-      <w:r>
-        <w:rPr>
-          <w:b w:val="0"/>
-          <w:sz w:val="24"/>
-          <w:szCs w:val="24"/>
-        </w:rPr>
-        <w:t>Cómo se mencionó anteriormente, existen dos actores que utilizan el sistema. Debido a esto derivamos las hipótesis teniendo a cada actor. La primera hipótesis que se plantea este trabajo de investigación es:</w:t>
-      </w:r>
-    </w:p>
-    <w:p>
-      <w:pPr>
-        <w:pStyle w:val="Subtitulocapitulo"/>
+        <w:jc w:val="both"/>
+        <w:rPr>
+          <w:b w:val="0"/>
+          <w:sz w:val="24"/>
+          <w:szCs w:val="24"/>
+        </w:rPr>
+      </w:pPr>
+    </w:p>
+    <w:p>
+      <w:pPr>
+        <w:pStyle w:val="NombreCapitulo"/>
         <w:numPr>
           <w:ilvl w:val="0"/>
           <w:numId w:val="0"/>
         </w:numPr>
         <w:ind w:left="1416"/>
-        <w:rPr>
-          <w:b w:val="0"/>
-          <w:sz w:val="24"/>
-          <w:szCs w:val="24"/>
-        </w:rPr>
-      </w:pPr>
-      <w:r>
-        <w:rPr>
-          <w:b w:val="0"/>
-          <w:sz w:val="24"/>
-          <w:szCs w:val="24"/>
-        </w:rPr>
-        <w:tab/>
+        <w:jc w:val="both"/>
+        <w:rPr>
+          <w:b w:val="0"/>
+          <w:sz w:val="24"/>
+          <w:szCs w:val="24"/>
+        </w:rPr>
+      </w:pPr>
+      <w:r>
+        <w:rPr>
+          <w:b w:val="0"/>
+          <w:sz w:val="24"/>
+          <w:szCs w:val="24"/>
+        </w:rPr>
+        <w:t>De las preguntas mencionadas en el párrafo anterior, podemos derivar las hipótesis que tiene este trabajo de investigación:</w:t>
       </w:r>
     </w:p>
     <w:p>
@@ -2543,38 +2531,134 @@
           <w:ilvl w:val="0"/>
           <w:numId w:val="0"/>
         </w:numPr>
-        <w:ind w:left="1416"/>
-        <w:rPr>
-          <w:b w:val="0"/>
-          <w:sz w:val="24"/>
-          <w:szCs w:val="24"/>
-        </w:rPr>
-      </w:pPr>
-      <w:bookmarkStart w:id="8" w:name="_GoBack"/>
-      <w:bookmarkEnd w:id="8"/>
-      <w:r>
-        <w:rPr>
-          <w:b w:val="0"/>
-          <w:sz w:val="24"/>
-          <w:szCs w:val="24"/>
-        </w:rPr>
-        <w:t>L</w:t>
+        <w:ind w:left="792"/>
+        <w:rPr>
+          <w:sz w:val="24"/>
+          <w:szCs w:val="24"/>
+        </w:rPr>
+      </w:pPr>
+      <w:r>
+        <w:rPr>
+          <w:sz w:val="24"/>
+          <w:szCs w:val="24"/>
+        </w:rPr>
+        <w:t xml:space="preserve"> </w:t>
       </w:r>
     </w:p>
     <w:p>
       <w:pPr>
         <w:pStyle w:val="Subtitulocapitulo"/>
+        <w:numPr>
+          <w:ilvl w:val="2"/>
+          <w:numId w:val="4"/>
+        </w:numPr>
+        <w:rPr>
+          <w:sz w:val="24"/>
+          <w:szCs w:val="24"/>
+        </w:rPr>
+      </w:pPr>
+      <w:r>
+        <w:rPr>
+          <w:sz w:val="24"/>
+          <w:szCs w:val="24"/>
+        </w:rPr>
+        <w:t>Hipótesis 1</w:t>
+      </w:r>
+    </w:p>
+    <w:p>
+      <w:pPr>
+        <w:pStyle w:val="NombreCapitulo"/>
         <w:numPr>
           <w:ilvl w:val="0"/>
           <w:numId w:val="0"/>
         </w:numPr>
-        <w:ind w:left="1416"/>
-        <w:rPr>
-          <w:b w:val="0"/>
-          <w:sz w:val="24"/>
-          <w:szCs w:val="24"/>
-        </w:rPr>
-      </w:pPr>
+        <w:ind w:left="1224"/>
+        <w:rPr>
+          <w:b w:val="0"/>
+          <w:sz w:val="24"/>
+          <w:szCs w:val="24"/>
+        </w:rPr>
+      </w:pPr>
+      <w:r>
+        <w:rPr>
+          <w:b w:val="0"/>
+          <w:sz w:val="24"/>
+          <w:szCs w:val="24"/>
+        </w:rPr>
+        <w:lastRenderedPageBreak/>
+        <w:t>Las superficies colaborativas mejoran la posibilidad de evaluación efectivamente a los miembros de un grupo en el desarrollo de una tarea de diseño de software.</w:t>
+      </w:r>
+    </w:p>
+    <w:p>
+      <w:pPr>
+        <w:pStyle w:val="Subtitulocapitulo"/>
+        <w:numPr>
+          <w:ilvl w:val="0"/>
+          <w:numId w:val="0"/>
+        </w:numPr>
+        <w:ind w:left="1224"/>
+        <w:rPr>
+          <w:sz w:val="24"/>
+          <w:szCs w:val="24"/>
+        </w:rPr>
+      </w:pPr>
+    </w:p>
+    <w:p>
+      <w:pPr>
+        <w:pStyle w:val="Subtitulocapitulo"/>
+        <w:numPr>
+          <w:ilvl w:val="0"/>
+          <w:numId w:val="0"/>
+        </w:numPr>
+        <w:ind w:left="1224"/>
+        <w:rPr>
+          <w:sz w:val="24"/>
+          <w:szCs w:val="24"/>
+        </w:rPr>
+      </w:pPr>
+    </w:p>
+    <w:p>
+      <w:pPr>
+        <w:pStyle w:val="Subtitulocapitulo"/>
+        <w:numPr>
+          <w:ilvl w:val="2"/>
+          <w:numId w:val="4"/>
+        </w:numPr>
+        <w:rPr>
+          <w:sz w:val="24"/>
+          <w:szCs w:val="24"/>
+        </w:rPr>
+      </w:pPr>
+      <w:r>
+        <w:rPr>
+          <w:sz w:val="24"/>
+          <w:szCs w:val="24"/>
+        </w:rPr>
+        <w:t>Hipótesis 2</w:t>
+      </w:r>
+    </w:p>
+    <w:p>
+      <w:pPr>
+        <w:pStyle w:val="Subtitulocapitulo"/>
+        <w:numPr>
+          <w:ilvl w:val="0"/>
+          <w:numId w:val="0"/>
+        </w:numPr>
+        <w:ind w:left="1224"/>
+        <w:rPr>
+          <w:b w:val="0"/>
+          <w:sz w:val="24"/>
+          <w:szCs w:val="24"/>
+        </w:rPr>
+      </w:pPr>
+      <w:r>
+        <w:rPr>
+          <w:b w:val="0"/>
+          <w:sz w:val="24"/>
+          <w:szCs w:val="24"/>
+        </w:rPr>
+        <w:t>Las superficies colaborativas mejoran la participación efectiva de los miembros de un grupo en la realización de una tarea de diseño de software.</w:t>
+      </w:r>
     </w:p>
     <w:p>
       <w:pPr>
@@ -2845,106 +2929,6 @@
         </w:rPr>
         <w:t>Jones, A. ; Heudiasyc Lab., Univ. of Technol. of Compiegne, Compiegne, France ; Moulin, C. ; Barthes, J. ; Lenne, D. Personal Assistant Agents and Multi-agent Middleware for CSCW .Computer Supported Cooperative Work in Design (CSCWD).2012.Disponible en: http://ieeexplore.ieee.org/stamp/stamp.jsp?tp=&amp;arnumber=6221800&amp;tag=1</w:t>
       </w:r>
-    </w:p>
-    <w:p>
-      <w:pPr>
-        <w:spacing w:line="480" w:lineRule="auto"/>
-        <w:jc w:val="both"/>
-        <w:rPr>
-          <w:rFonts w:ascii="Arial" w:eastAsia="Times New Roman" w:hAnsi="Arial" w:cs="Arial"/>
-          <w:b/>
-          <w:bCs/>
-          <w:color w:val="000000"/>
-          <w:sz w:val="23"/>
-          <w:szCs w:val="23"/>
-          <w:lang w:val="en-US" w:eastAsia="es-EC"/>
-        </w:rPr>
-      </w:pPr>
-      <w:r>
-        <w:rPr>
-          <w:rFonts w:ascii="Arial" w:eastAsia="Times New Roman" w:hAnsi="Arial" w:cs="Arial"/>
-          <w:b/>
-          <w:bCs/>
-          <w:color w:val="000000"/>
-          <w:sz w:val="23"/>
-          <w:szCs w:val="23"/>
-          <w:lang w:val="en-US" w:eastAsia="es-EC"/>
-        </w:rPr>
-        <w:br w:type="page"/>
-      </w:r>
-    </w:p>
-    <w:p>
-      <w:pPr>
-        <w:pStyle w:val="NumeroCapitulo"/>
-        <w:rPr>
-          <w:lang w:val="en-US"/>
-        </w:rPr>
-      </w:pPr>
-    </w:p>
-    <w:p>
-      <w:pPr>
-        <w:pStyle w:val="NumeroCapitulo"/>
-        <w:rPr>
-          <w:lang w:val="en-US"/>
-        </w:rPr>
-      </w:pPr>
-    </w:p>
-    <w:p>
-      <w:pPr>
-        <w:pStyle w:val="NumeroCapitulo"/>
-        <w:rPr>
-          <w:lang w:val="en-US"/>
-        </w:rPr>
-      </w:pPr>
-    </w:p>
-    <w:p>
-      <w:pPr>
-        <w:pStyle w:val="NumeroCapitulo"/>
-        <w:rPr>
-          <w:lang w:val="en-US"/>
-        </w:rPr>
-      </w:pPr>
-    </w:p>
-    <w:p>
-      <w:pPr>
-        <w:pStyle w:val="NumeroCapitulo"/>
-      </w:pPr>
-      <w:bookmarkStart w:id="9" w:name="_Toc397264979"/>
-      <w:r>
-        <w:t>CAPÍTULO II</w:t>
-      </w:r>
-      <w:r>
-        <w:t>.</w:t>
-      </w:r>
-      <w:bookmarkEnd w:id="9"/>
-    </w:p>
-    <w:p>
-      <w:pPr>
-        <w:pStyle w:val="NumeroCapitulo"/>
-      </w:pPr>
-    </w:p>
-    <w:p>
-      <w:pPr>
-        <w:pStyle w:val="NombreCapitulo"/>
-      </w:pPr>
-      <w:bookmarkStart w:id="10" w:name="_Toc397264980"/>
-      <w:r>
-        <w:t>REVISIÓN BIBLIOGRÁFICA</w:t>
-      </w:r>
-      <w:bookmarkEnd w:id="10"/>
-    </w:p>
-    <w:p>
-      <w:pPr>
-        <w:pStyle w:val="Texto"/>
-      </w:pPr>
-      <w:r>
-        <w:t>El resumen del capítulo aquí….</w:t>
-      </w:r>
-    </w:p>
-    <w:p>
-      <w:pPr>
-        <w:pStyle w:val="NumeroCapitulo"/>
-      </w:pPr>
     </w:p>
     <w:sectPr>
       <w:pgSz w:w="11906" w:h="16838"/>
@@ -3122,6 +3106,92 @@
     </w:lvl>
   </w:abstractNum>
   <w:abstractNum w:abstractNumId="1">
+    <w:nsid w:val="20CE3E1D"/>
+    <w:multiLevelType w:val="multilevel"/>
+    <w:tmpl w:val="300A001F"/>
+    <w:lvl w:ilvl="0">
+      <w:start w:val="1"/>
+      <w:numFmt w:val="decimal"/>
+      <w:lvlText w:val="%1."/>
+      <w:lvlJc w:val="left"/>
+      <w:pPr>
+        <w:ind w:left="360" w:hanging="360"/>
+      </w:pPr>
+    </w:lvl>
+    <w:lvl w:ilvl="1">
+      <w:start w:val="1"/>
+      <w:numFmt w:val="decimal"/>
+      <w:lvlText w:val="%1.%2."/>
+      <w:lvlJc w:val="left"/>
+      <w:pPr>
+        <w:ind w:left="792" w:hanging="432"/>
+      </w:pPr>
+    </w:lvl>
+    <w:lvl w:ilvl="2">
+      <w:start w:val="1"/>
+      <w:numFmt w:val="decimal"/>
+      <w:lvlText w:val="%1.%2.%3."/>
+      <w:lvlJc w:val="left"/>
+      <w:pPr>
+        <w:ind w:left="1224" w:hanging="504"/>
+      </w:pPr>
+    </w:lvl>
+    <w:lvl w:ilvl="3">
+      <w:start w:val="1"/>
+      <w:numFmt w:val="decimal"/>
+      <w:lvlText w:val="%1.%2.%3.%4."/>
+      <w:lvlJc w:val="left"/>
+      <w:pPr>
+        <w:ind w:left="1728" w:hanging="648"/>
+      </w:pPr>
+    </w:lvl>
+    <w:lvl w:ilvl="4">
+      <w:start w:val="1"/>
+      <w:numFmt w:val="decimal"/>
+      <w:lvlText w:val="%1.%2.%3.%4.%5."/>
+      <w:lvlJc w:val="left"/>
+      <w:pPr>
+        <w:ind w:left="2232" w:hanging="792"/>
+      </w:pPr>
+    </w:lvl>
+    <w:lvl w:ilvl="5">
+      <w:start w:val="1"/>
+      <w:numFmt w:val="decimal"/>
+      <w:lvlText w:val="%1.%2.%3.%4.%5.%6."/>
+      <w:lvlJc w:val="left"/>
+      <w:pPr>
+        <w:ind w:left="2736" w:hanging="936"/>
+      </w:pPr>
+    </w:lvl>
+    <w:lvl w:ilvl="6">
+      <w:start w:val="1"/>
+      <w:numFmt w:val="decimal"/>
+      <w:lvlText w:val="%1.%2.%3.%4.%5.%6.%7."/>
+      <w:lvlJc w:val="left"/>
+      <w:pPr>
+        <w:ind w:left="3240" w:hanging="1080"/>
+      </w:pPr>
+    </w:lvl>
+    <w:lvl w:ilvl="7">
+      <w:start w:val="1"/>
+      <w:numFmt w:val="decimal"/>
+      <w:lvlText w:val="%1.%2.%3.%4.%5.%6.%7.%8."/>
+      <w:lvlJc w:val="left"/>
+      <w:pPr>
+        <w:ind w:left="3744" w:hanging="1224"/>
+      </w:pPr>
+    </w:lvl>
+    <w:lvl w:ilvl="8">
+      <w:start w:val="1"/>
+      <w:numFmt w:val="decimal"/>
+      <w:lvlText w:val="%1.%2.%3.%4.%5.%6.%7.%8.%9."/>
+      <w:lvlJc w:val="left"/>
+      <w:pPr>
+        <w:ind w:left="4320" w:hanging="1440"/>
+      </w:pPr>
+    </w:lvl>
+  </w:abstractNum>
+  <w:abstractNum w:abstractNumId="2">
     <w:nsid w:val="2342416C"/>
     <w:multiLevelType w:val="multilevel"/>
     <w:tmpl w:val="65561B0E"/>
@@ -3213,7 +3283,7 @@
       </w:pPr>
     </w:lvl>
   </w:abstractNum>
-  <w:abstractNum w:abstractNumId="2">
+  <w:abstractNum w:abstractNumId="3">
     <w:nsid w:val="3D540999"/>
     <w:multiLevelType w:val="multilevel"/>
     <w:tmpl w:val="7A6620E4"/>
@@ -3359,7 +3429,7 @@
       </w:pPr>
     </w:lvl>
   </w:abstractNum>
-  <w:abstractNum w:abstractNumId="3">
+  <w:abstractNum w:abstractNumId="4">
     <w:nsid w:val="55BC4F1B"/>
     <w:multiLevelType w:val="hybridMultilevel"/>
     <w:tmpl w:val="AF327DFA"/>
@@ -3472,7 +3542,7 @@
       </w:rPr>
     </w:lvl>
   </w:abstractNum>
-  <w:abstractNum w:abstractNumId="4">
+  <w:abstractNum w:abstractNumId="5">
     <w:nsid w:val="6C815E03"/>
     <w:multiLevelType w:val="multilevel"/>
     <w:tmpl w:val="4AA2B49E"/>
@@ -3725,16 +3795,19 @@
     <w:abstractNumId w:val="0"/>
   </w:num>
   <w:num w:numId="2">
+    <w:abstractNumId w:val="5"/>
+  </w:num>
+  <w:num w:numId="3">
+    <w:abstractNumId w:val="3"/>
+  </w:num>
+  <w:num w:numId="4">
+    <w:abstractNumId w:val="2"/>
+  </w:num>
+  <w:num w:numId="5">
     <w:abstractNumId w:val="4"/>
   </w:num>
-  <w:num w:numId="3">
-    <w:abstractNumId w:val="2"/>
-  </w:num>
-  <w:num w:numId="4">
+  <w:num w:numId="6">
     <w:abstractNumId w:val="1"/>
-  </w:num>
-  <w:num w:numId="5">
-    <w:abstractNumId w:val="3"/>
   </w:num>
 </w:numbering>
 </file>
@@ -5073,7 +5146,7 @@
 </file>
 
 <file path=customXml/itemProps1.xml><?xml version="1.0" encoding="utf-8"?>
-<ds:datastoreItem xmlns:ds="http://schemas.openxmlformats.org/officeDocument/2006/customXml" ds:itemID="{2B2FD34B-FB57-4CCE-BA1A-C273F75D5AAE}">
+<ds:datastoreItem xmlns:ds="http://schemas.openxmlformats.org/officeDocument/2006/customXml" ds:itemID="{249A4688-3E75-4756-8164-7CAC9C5DBDD5}">
   <ds:schemaRefs>
     <ds:schemaRef ds:uri="http://schemas.openxmlformats.org/officeDocument/2006/bibliography"/>
   </ds:schemaRefs>

</xml_diff>

<commit_message>
Version correcciones sin escribir
</commit_message>
<xml_diff>
--- a/Documento de Tesis.docx
+++ b/Documento de Tesis.docx
@@ -923,27 +923,14 @@
       <w:r>
         <w:t xml:space="preserve">Figura </w:t>
       </w:r>
-      <w:r>
-        <w:fldChar w:fldCharType="begin"/>
-      </w:r>
-      <w:r>
-        <w:instrText xml:space="preserve"> SEQ Figura \* ARABIC </w:instrText>
-      </w:r>
-      <w:r>
-        <w:fldChar w:fldCharType="separate"/>
-      </w:r>
-      <w:r>
-        <w:rPr>
-          <w:noProof/>
-        </w:rPr>
-        <w:t>1</w:t>
-      </w:r>
-      <w:r>
-        <w:rPr>
-          <w:noProof/>
-        </w:rPr>
-        <w:fldChar w:fldCharType="end"/>
-      </w:r>
+      <w:fldSimple w:instr=" SEQ Figura \* ARABIC ">
+        <w:r>
+          <w:rPr>
+            <w:noProof/>
+          </w:rPr>
+          <w:t>1</w:t>
+        </w:r>
+      </w:fldSimple>
       <w:r>
         <w:t>.1</w:t>
       </w:r>
@@ -1033,27 +1020,14 @@
       <w:r>
         <w:t xml:space="preserve">Figura </w:t>
       </w:r>
-      <w:r>
-        <w:fldChar w:fldCharType="begin"/>
-      </w:r>
-      <w:r>
-        <w:instrText xml:space="preserve"> SEQ Figura \* ARABIC </w:instrText>
-      </w:r>
-      <w:r>
-        <w:fldChar w:fldCharType="separate"/>
-      </w:r>
-      <w:r>
-        <w:rPr>
-          <w:noProof/>
-        </w:rPr>
-        <w:t>2</w:t>
-      </w:r>
-      <w:r>
-        <w:rPr>
-          <w:noProof/>
-        </w:rPr>
-        <w:fldChar w:fldCharType="end"/>
-      </w:r>
+      <w:fldSimple w:instr=" SEQ Figura \* ARABIC ">
+        <w:r>
+          <w:rPr>
+            <w:noProof/>
+          </w:rPr>
+          <w:t>2</w:t>
+        </w:r>
+      </w:fldSimple>
       <w:r>
         <w:t>: Esquema de la solución TATIN-PIC</w:t>
       </w:r>
@@ -1390,7 +1364,23 @@
           <w:sz w:val="24"/>
           <w:szCs w:val="24"/>
         </w:rPr>
-        <w:t xml:space="preserve"> en la que se requiera la elaboración de diagramas de diseño de software</w:t>
+        <w:t xml:space="preserve"> en la que se requiere</w:t>
+      </w:r>
+      <w:r>
+        <w:rPr>
+          <w:b w:val="0"/>
+          <w:sz w:val="24"/>
+          <w:szCs w:val="24"/>
+        </w:rPr>
+        <w:t xml:space="preserve"> por ejemplo, de</w:t>
+      </w:r>
+      <w:r>
+        <w:rPr>
+          <w:b w:val="0"/>
+          <w:sz w:val="24"/>
+          <w:szCs w:val="24"/>
+        </w:rPr>
+        <w:t xml:space="preserve"> la elaboración de diagramas de diseño de software</w:t>
       </w:r>
       <w:r>
         <w:rPr>
@@ -1422,7 +1412,23 @@
           <w:sz w:val="24"/>
           <w:szCs w:val="24"/>
         </w:rPr>
-        <w:t xml:space="preserve"> 2 actores involucrados: estudiantes y </w:t>
+        <w:t xml:space="preserve"> </w:t>
+      </w:r>
+      <w:r>
+        <w:rPr>
+          <w:b w:val="0"/>
+          <w:sz w:val="24"/>
+          <w:szCs w:val="24"/>
+        </w:rPr>
+        <w:t>tradicionalmente dos</w:t>
+      </w:r>
+      <w:r>
+        <w:rPr>
+          <w:b w:val="0"/>
+          <w:sz w:val="24"/>
+          <w:szCs w:val="24"/>
+        </w:rPr>
+        <w:t xml:space="preserve"> actores involucrados: estudiantes y </w:t>
       </w:r>
       <w:r>
         <w:rPr>
@@ -1446,7 +1452,31 @@
           <w:sz w:val="24"/>
           <w:szCs w:val="24"/>
         </w:rPr>
-        <w:t xml:space="preserve"> Los estudiantes por su parte elaboran generalmente diagramas sobre papel de manera colaborativa. Los profesores son los encargados de la revisión y evaluación de la tarea grupal. </w:t>
+        <w:t xml:space="preserve"> Por un lado, los estudiantes </w:t>
+      </w:r>
+      <w:r>
+        <w:rPr>
+          <w:b w:val="0"/>
+          <w:sz w:val="24"/>
+          <w:szCs w:val="24"/>
+        </w:rPr>
+        <w:t>elaboran generalmente diagramas sobre</w:t>
+      </w:r>
+      <w:r>
+        <w:rPr>
+          <w:b w:val="0"/>
+          <w:sz w:val="24"/>
+          <w:szCs w:val="24"/>
+        </w:rPr>
+        <w:t xml:space="preserve"> papel de manera colaborativa. Por otro lado, l</w:t>
+      </w:r>
+      <w:r>
+        <w:rPr>
+          <w:b w:val="0"/>
+          <w:sz w:val="24"/>
+          <w:szCs w:val="24"/>
+        </w:rPr>
+        <w:t xml:space="preserve">os profesores son los encargados de la revisión y evaluación de la tarea grupal. </w:t>
       </w:r>
       <w:r>
         <w:rPr>
@@ -1462,15 +1492,7 @@
           <w:sz w:val="24"/>
           <w:szCs w:val="24"/>
         </w:rPr>
-        <w:t xml:space="preserve"> dificultades que suponen la</w:t>
-      </w:r>
-      <w:r>
-        <w:rPr>
-          <w:b w:val="0"/>
-          <w:sz w:val="24"/>
-          <w:szCs w:val="24"/>
-        </w:rPr>
-        <w:t xml:space="preserve"> realización del tipo de </w:t>
+        <w:t xml:space="preserve"> </w:t>
       </w:r>
       <w:r>
         <w:rPr>
@@ -1479,15 +1501,23 @@
           <w:szCs w:val="24"/>
         </w:rPr>
         <w:lastRenderedPageBreak/>
-        <w:t>trabajo antes expuesto</w:t>
-      </w:r>
-      <w:r>
-        <w:rPr>
-          <w:b w:val="0"/>
-          <w:sz w:val="24"/>
-          <w:szCs w:val="24"/>
-        </w:rPr>
-        <w:t xml:space="preserve">, afectan a </w:t>
+        <w:t>dificultades que suponen</w:t>
+      </w:r>
+      <w:r>
+        <w:rPr>
+          <w:b w:val="0"/>
+          <w:sz w:val="24"/>
+          <w:szCs w:val="24"/>
+        </w:rPr>
+        <w:t xml:space="preserve"> esfuerzo y que</w:t>
+      </w:r>
+      <w:r>
+        <w:rPr>
+          <w:b w:val="0"/>
+          <w:sz w:val="24"/>
+          <w:szCs w:val="24"/>
+        </w:rPr>
+        <w:t xml:space="preserve"> afectan a </w:t>
       </w:r>
       <w:r>
         <w:rPr>
@@ -1519,15 +1549,31 @@
           <w:sz w:val="24"/>
           <w:szCs w:val="24"/>
         </w:rPr>
-        <w:t xml:space="preserve">Por lo que dentro de este trabajo </w:t>
-      </w:r>
-      <w:r>
-        <w:rPr>
-          <w:b w:val="0"/>
-          <w:sz w:val="24"/>
-          <w:szCs w:val="24"/>
-        </w:rPr>
-        <w:t xml:space="preserve">de investigación se abordará el </w:t>
+        <w:t>E</w:t>
+      </w:r>
+      <w:r>
+        <w:rPr>
+          <w:b w:val="0"/>
+          <w:sz w:val="24"/>
+          <w:szCs w:val="24"/>
+        </w:rPr>
+        <w:t xml:space="preserve">ste trabajo </w:t>
+      </w:r>
+      <w:r>
+        <w:rPr>
+          <w:b w:val="0"/>
+          <w:sz w:val="24"/>
+          <w:szCs w:val="24"/>
+        </w:rPr>
+        <w:t xml:space="preserve">de investigación </w:t>
+      </w:r>
+      <w:r>
+        <w:rPr>
+          <w:b w:val="0"/>
+          <w:sz w:val="24"/>
+          <w:szCs w:val="24"/>
+        </w:rPr>
+        <w:t xml:space="preserve">abordará el </w:t>
       </w:r>
       <w:r>
         <w:rPr>
@@ -1629,23 +1675,39 @@
           <w:sz w:val="24"/>
           <w:szCs w:val="24"/>
         </w:rPr>
-        <w:t>la participación efectiva de los alumnos en un trabajo grupal</w:t>
-      </w:r>
-      <w:r>
-        <w:rPr>
-          <w:b w:val="0"/>
-          <w:sz w:val="24"/>
-          <w:szCs w:val="24"/>
-        </w:rPr>
-        <w:t>,</w:t>
-      </w:r>
-      <w:r>
-        <w:rPr>
-          <w:b w:val="0"/>
-          <w:sz w:val="24"/>
-          <w:szCs w:val="24"/>
-        </w:rPr>
-        <w:t xml:space="preserve"> y la calidad de su aportación</w:t>
+        <w:t xml:space="preserve">la participación efectiva de </w:t>
+      </w:r>
+      <w:r>
+        <w:rPr>
+          <w:b w:val="0"/>
+          <w:sz w:val="24"/>
+          <w:szCs w:val="24"/>
+        </w:rPr>
+        <w:t xml:space="preserve">cada uno </w:t>
+      </w:r>
+      <w:r>
+        <w:rPr>
+          <w:b w:val="0"/>
+          <w:sz w:val="24"/>
+          <w:szCs w:val="24"/>
+        </w:rPr>
+        <w:t xml:space="preserve">los </w:t>
+      </w:r>
+      <w:r>
+        <w:rPr>
+          <w:b w:val="0"/>
+          <w:sz w:val="24"/>
+          <w:szCs w:val="24"/>
+        </w:rPr>
+        <w:t xml:space="preserve">miembros de un grupo </w:t>
+      </w:r>
+      <w:r>
+        <w:rPr>
+          <w:b w:val="0"/>
+          <w:sz w:val="24"/>
+          <w:szCs w:val="24"/>
+        </w:rPr>
+        <w:t>y la calidad de su aportación</w:t>
       </w:r>
       <w:r>
         <w:rPr>
@@ -1661,55 +1723,47 @@
           <w:sz w:val="24"/>
           <w:szCs w:val="24"/>
         </w:rPr>
-        <w:t>De todas formas, a</w:t>
-      </w:r>
-      <w:r>
-        <w:rPr>
-          <w:b w:val="0"/>
-          <w:sz w:val="24"/>
-          <w:szCs w:val="24"/>
-        </w:rPr>
-        <w:t xml:space="preserve">unque </w:t>
-      </w:r>
-      <w:r>
-        <w:rPr>
-          <w:b w:val="0"/>
-          <w:sz w:val="24"/>
-          <w:szCs w:val="24"/>
-        </w:rPr>
-        <w:t xml:space="preserve">lo anterior </w:t>
-      </w:r>
-      <w:r>
-        <w:rPr>
-          <w:b w:val="0"/>
-          <w:sz w:val="24"/>
-          <w:szCs w:val="24"/>
-        </w:rPr>
-        <w:t>fuere realizable</w:t>
-      </w:r>
-      <w:r>
-        <w:rPr>
-          <w:b w:val="0"/>
-          <w:sz w:val="24"/>
-          <w:szCs w:val="24"/>
-        </w:rPr>
-        <w:t xml:space="preserve">, sería tedioso para el </w:t>
-      </w:r>
-      <w:r>
-        <w:rPr>
-          <w:b w:val="0"/>
-          <w:sz w:val="24"/>
-          <w:szCs w:val="24"/>
-        </w:rPr>
-        <w:t>educador</w:t>
-      </w:r>
-      <w:r>
-        <w:rPr>
-          <w:b w:val="0"/>
-          <w:sz w:val="24"/>
-          <w:szCs w:val="24"/>
-        </w:rPr>
-        <w:t xml:space="preserve"> tratar de hacer un reporte para </w:t>
+        <w:t xml:space="preserve">Este trabajo resulta </w:t>
+      </w:r>
+      <w:r>
+        <w:rPr>
+          <w:b w:val="0"/>
+          <w:sz w:val="24"/>
+          <w:szCs w:val="24"/>
+        </w:rPr>
+        <w:t xml:space="preserve">tedioso </w:t>
+      </w:r>
+      <w:r>
+        <w:rPr>
+          <w:b w:val="0"/>
+          <w:sz w:val="24"/>
+          <w:szCs w:val="24"/>
+        </w:rPr>
+        <w:t>pues implica</w:t>
+      </w:r>
+      <w:r>
+        <w:rPr>
+          <w:b w:val="0"/>
+          <w:sz w:val="24"/>
+          <w:szCs w:val="24"/>
+        </w:rPr>
+        <w:t xml:space="preserve"> </w:t>
+      </w:r>
+      <w:r>
+        <w:rPr>
+          <w:b w:val="0"/>
+          <w:sz w:val="24"/>
+          <w:szCs w:val="24"/>
+        </w:rPr>
+        <w:t xml:space="preserve">revisar el trabajo final, </w:t>
+      </w:r>
+      <w:r>
+        <w:rPr>
+          <w:b w:val="0"/>
+          <w:sz w:val="24"/>
+          <w:szCs w:val="24"/>
+        </w:rPr>
+        <w:t xml:space="preserve">hacer un reporte para </w:t>
       </w:r>
       <w:r>
         <w:rPr>
@@ -1733,7 +1787,15 @@
           <w:sz w:val="24"/>
           <w:szCs w:val="24"/>
         </w:rPr>
-        <w:t xml:space="preserve">grupo. Todo esto provoca que el </w:t>
+        <w:t xml:space="preserve">grupo y retroalimentarlo. Consecuentemente, </w:t>
+      </w:r>
+      <w:r>
+        <w:rPr>
+          <w:b w:val="0"/>
+          <w:sz w:val="24"/>
+          <w:szCs w:val="24"/>
+        </w:rPr>
+        <w:t xml:space="preserve">el </w:t>
       </w:r>
       <w:r>
         <w:rPr>
@@ -1749,7 +1811,47 @@
           <w:sz w:val="24"/>
           <w:szCs w:val="24"/>
         </w:rPr>
-        <w:t xml:space="preserve"> no pueda dar buena retroalimentación a los grupos de trabajo, lo cuál sería lo ideal para complementar el proceso de aprendizaje. </w:t>
+        <w:t xml:space="preserve"> pudiera entregar</w:t>
+      </w:r>
+      <w:r>
+        <w:rPr>
+          <w:b w:val="0"/>
+          <w:sz w:val="24"/>
+          <w:szCs w:val="24"/>
+        </w:rPr>
+        <w:t xml:space="preserve"> </w:t>
+      </w:r>
+      <w:r>
+        <w:rPr>
+          <w:b w:val="0"/>
+          <w:sz w:val="24"/>
+          <w:szCs w:val="24"/>
+        </w:rPr>
+        <w:t xml:space="preserve">una </w:t>
+      </w:r>
+      <w:r>
+        <w:rPr>
+          <w:b w:val="0"/>
+          <w:sz w:val="24"/>
+          <w:szCs w:val="24"/>
+        </w:rPr>
+        <w:t>retroalime</w:t>
+      </w:r>
+      <w:r>
+        <w:rPr>
+          <w:b w:val="0"/>
+          <w:sz w:val="24"/>
+          <w:szCs w:val="24"/>
+        </w:rPr>
+        <w:t>ntación  incompleta, con pocos detalles o poco efectiva. (CITAR).</w:t>
+      </w:r>
+      <w:r>
+        <w:rPr>
+          <w:b w:val="0"/>
+          <w:sz w:val="24"/>
+          <w:szCs w:val="24"/>
+        </w:rPr>
+        <w:t xml:space="preserve"> </w:t>
       </w:r>
     </w:p>
     <w:p>
@@ -1795,7 +1897,23 @@
           <w:sz w:val="24"/>
           <w:szCs w:val="24"/>
         </w:rPr>
-        <w:t xml:space="preserve">, al no existir herramientas que ayuden a tener una medida objetiva de </w:t>
+        <w:t xml:space="preserve">, </w:t>
+      </w:r>
+      <w:r>
+        <w:rPr>
+          <w:b w:val="0"/>
+          <w:sz w:val="24"/>
+          <w:szCs w:val="24"/>
+        </w:rPr>
+        <w:t xml:space="preserve">el reparto de actividades grupales pudiera ser desigual, </w:t>
+      </w:r>
+      <w:r>
+        <w:rPr>
+          <w:b w:val="0"/>
+          <w:sz w:val="24"/>
+          <w:szCs w:val="24"/>
+        </w:rPr>
+        <w:t xml:space="preserve">al no existir herramientas que ayuden a tener una medida objetiva de </w:t>
       </w:r>
       <w:r>
         <w:rPr>
@@ -1827,23 +1945,7 @@
           <w:sz w:val="24"/>
           <w:szCs w:val="24"/>
         </w:rPr>
-        <w:t xml:space="preserve"> de grupo, </w:t>
-      </w:r>
-      <w:r>
-        <w:rPr>
-          <w:b w:val="0"/>
-          <w:sz w:val="24"/>
-          <w:szCs w:val="24"/>
-        </w:rPr>
-        <w:t>da cabida a</w:t>
-      </w:r>
-      <w:r>
-        <w:rPr>
-          <w:b w:val="0"/>
-          <w:sz w:val="24"/>
-          <w:szCs w:val="24"/>
-        </w:rPr>
-        <w:t xml:space="preserve"> que se repartan cargas desiguales de trabajo. Lo cual pudier</w:t>
+        <w:t xml:space="preserve"> de grupo. Lo cual pudier</w:t>
       </w:r>
       <w:r>
         <w:rPr>
@@ -1859,23 +1961,15 @@
           <w:sz w:val="24"/>
           <w:szCs w:val="24"/>
         </w:rPr>
-        <w:t xml:space="preserve"> provocar conflictos intragrupales, además de retr</w:t>
-      </w:r>
-      <w:r>
-        <w:rPr>
-          <w:b w:val="0"/>
-          <w:sz w:val="24"/>
-          <w:szCs w:val="24"/>
-        </w:rPr>
-        <w:t>asos en la presentación de estas tareas</w:t>
-      </w:r>
-      <w:r>
-        <w:rPr>
-          <w:b w:val="0"/>
-          <w:sz w:val="24"/>
-          <w:szCs w:val="24"/>
-        </w:rPr>
-        <w:t>.</w:t>
+        <w:t xml:space="preserve"> provocar conflictos intragrupales</w:t>
+      </w:r>
+      <w:r>
+        <w:rPr>
+          <w:b w:val="0"/>
+          <w:sz w:val="24"/>
+          <w:szCs w:val="24"/>
+        </w:rPr>
+        <w:t xml:space="preserve"> y la percepción de una injusta calificación para quienes no participan de forma activa en la elaboración del trabajo en grupo.</w:t>
       </w:r>
     </w:p>
     <w:p>
@@ -1913,23 +2007,47 @@
           <w:sz w:val="24"/>
           <w:szCs w:val="24"/>
         </w:rPr>
-        <w:t xml:space="preserve">Nuevas </w:t>
-      </w:r>
-      <w:r>
-        <w:rPr>
-          <w:b w:val="0"/>
-          <w:sz w:val="24"/>
-          <w:szCs w:val="24"/>
-        </w:rPr>
-        <w:t>herramientas tecnológicas  hardware y</w:t>
-      </w:r>
-      <w:r>
-        <w:rPr>
-          <w:b w:val="0"/>
-          <w:sz w:val="24"/>
-          <w:szCs w:val="24"/>
-        </w:rPr>
-        <w:t xml:space="preserve"> software están disponibles para los desarrolladores. Las superficies colaborativas presentan muchas ventajas a las personas para trabajar en ellas. Sin </w:t>
+        <w:t xml:space="preserve">Con los avances de la tecnología, nuevas herramientas que apoyan la interacción simultánea </w:t>
+      </w:r>
+      <w:r>
+        <w:rPr>
+          <w:b w:val="0"/>
+          <w:sz w:val="24"/>
+          <w:szCs w:val="24"/>
+        </w:rPr>
+        <w:t>están disponibles para los desarrolladores</w:t>
+      </w:r>
+      <w:r>
+        <w:rPr>
+          <w:b w:val="0"/>
+          <w:sz w:val="24"/>
+          <w:szCs w:val="24"/>
+        </w:rPr>
+        <w:t xml:space="preserve"> y usuarios</w:t>
+      </w:r>
+      <w:r>
+        <w:rPr>
+          <w:b w:val="0"/>
+          <w:sz w:val="24"/>
+          <w:szCs w:val="24"/>
+        </w:rPr>
+        <w:t xml:space="preserve">. </w:t>
+      </w:r>
+      <w:r>
+        <w:rPr>
+          <w:b w:val="0"/>
+          <w:sz w:val="24"/>
+          <w:szCs w:val="24"/>
+        </w:rPr>
+        <w:t>Un ejemplo de estos avances son l</w:t>
+      </w:r>
+      <w:r>
+        <w:rPr>
+          <w:b w:val="0"/>
+          <w:sz w:val="24"/>
+          <w:szCs w:val="24"/>
+        </w:rPr>
+        <w:t xml:space="preserve">as superficies </w:t>
       </w:r>
       <w:r>
         <w:rPr>
@@ -1938,7 +2056,63 @@
           <w:szCs w:val="24"/>
         </w:rPr>
         <w:lastRenderedPageBreak/>
-        <w:t>embargo, aún no se han explotado todo su potencial, por lo que es necesario realizar nuevas propuestas que consideren este tipo de herramientas.</w:t>
+        <w:t>colaborativas</w:t>
+      </w:r>
+      <w:r>
+        <w:rPr>
+          <w:b w:val="0"/>
+          <w:sz w:val="24"/>
+          <w:szCs w:val="24"/>
+        </w:rPr>
+        <w:t xml:space="preserve"> comerciales. En nuestro medio, estas </w:t>
+      </w:r>
+      <w:r>
+        <w:rPr>
+          <w:b w:val="0"/>
+          <w:sz w:val="24"/>
+          <w:szCs w:val="24"/>
+        </w:rPr>
+        <w:t xml:space="preserve"> </w:t>
+      </w:r>
+      <w:r>
+        <w:rPr>
+          <w:b w:val="0"/>
+          <w:sz w:val="24"/>
+          <w:szCs w:val="24"/>
+        </w:rPr>
+        <w:t xml:space="preserve">superficies no son ubicuas debido al costo asociado en hardware y en la implementación de software. Es por ello que </w:t>
+      </w:r>
+      <w:r>
+        <w:rPr>
+          <w:b w:val="0"/>
+          <w:sz w:val="24"/>
+          <w:szCs w:val="24"/>
+        </w:rPr>
+        <w:t>aún no se han explotado todo su potencial, por lo q</w:t>
+      </w:r>
+      <w:r>
+        <w:rPr>
+          <w:b w:val="0"/>
+          <w:sz w:val="24"/>
+          <w:szCs w:val="24"/>
+        </w:rPr>
+        <w:t xml:space="preserve">ue es necesario realizar </w:t>
+      </w:r>
+      <w:r>
+        <w:rPr>
+          <w:b w:val="0"/>
+          <w:sz w:val="24"/>
+          <w:szCs w:val="24"/>
+        </w:rPr>
+        <w:t>propuestas que consi</w:t>
+      </w:r>
+      <w:r>
+        <w:rPr>
+          <w:b w:val="0"/>
+          <w:sz w:val="24"/>
+          <w:szCs w:val="24"/>
+        </w:rPr>
+        <w:t xml:space="preserve">deren este tipo de herramientas a un costo más cercano al contexto educativo y ecuatoriano. </w:t>
       </w:r>
     </w:p>
     <w:p>
@@ -1993,23 +2167,7 @@
           <w:sz w:val="24"/>
           <w:szCs w:val="24"/>
         </w:rPr>
-        <w:t>Tratar de resolver estos problemas expuestos es imperativo</w:t>
-      </w:r>
-      <w:r>
-        <w:rPr>
-          <w:b w:val="0"/>
-          <w:sz w:val="24"/>
-          <w:szCs w:val="24"/>
-        </w:rPr>
-        <w:t>, debido a la importancia</w:t>
-      </w:r>
-      <w:r>
-        <w:rPr>
-          <w:b w:val="0"/>
-          <w:sz w:val="24"/>
-          <w:szCs w:val="24"/>
-        </w:rPr>
-        <w:t xml:space="preserve"> que de evaluar correctamente a los estudiantes en los trabajos de grupo con el objetivo de incentivar</w:t>
+        <w:t>Resolver el problema</w:t>
       </w:r>
       <w:r>
         <w:rPr>
@@ -2025,23 +2183,103 @@
           <w:sz w:val="24"/>
           <w:szCs w:val="24"/>
         </w:rPr>
-        <w:t xml:space="preserve">el desarrollo de </w:t>
-      </w:r>
-      <w:r>
-        <w:rPr>
-          <w:b w:val="0"/>
-          <w:sz w:val="24"/>
-          <w:szCs w:val="24"/>
-        </w:rPr>
-        <w:t>habilidades de trabajo grupal en los aprendices.</w:t>
-      </w:r>
-      <w:r>
-        <w:rPr>
-          <w:b w:val="0"/>
-          <w:sz w:val="24"/>
-          <w:szCs w:val="24"/>
-        </w:rPr>
-        <w:t xml:space="preserve"> Con el abaratamiento tecnológico podemos desarrollar aplicaciones prácticas y de igual  o mejor funcionalidad que las de hace algunos años. Por lo que es necesario comenzar a explorar nuevas herramientas tecnológicas y nuevas formas de interacción que ayuden a solucionar los problemas expuestos de trabajos grupales, y que además sean asequibles para todos.</w:t>
+        <w:t>d</w:t>
+      </w:r>
+      <w:r>
+        <w:rPr>
+          <w:b w:val="0"/>
+          <w:sz w:val="24"/>
+          <w:szCs w:val="24"/>
+        </w:rPr>
+        <w:t>es</w:t>
+      </w:r>
+      <w:r>
+        <w:rPr>
+          <w:b w:val="0"/>
+          <w:sz w:val="24"/>
+          <w:szCs w:val="24"/>
+        </w:rPr>
+        <w:t>crito</w:t>
+      </w:r>
+      <w:r>
+        <w:rPr>
+          <w:b w:val="0"/>
+          <w:sz w:val="24"/>
+          <w:szCs w:val="24"/>
+        </w:rPr>
+        <w:t xml:space="preserve"> </w:t>
+      </w:r>
+      <w:r>
+        <w:rPr>
+          <w:b w:val="0"/>
+          <w:sz w:val="24"/>
+          <w:szCs w:val="24"/>
+        </w:rPr>
+        <w:t xml:space="preserve">es </w:t>
+      </w:r>
+      <w:r>
+        <w:rPr>
+          <w:b w:val="0"/>
+          <w:sz w:val="24"/>
+          <w:szCs w:val="24"/>
+        </w:rPr>
+        <w:t>imperativo</w:t>
+      </w:r>
+      <w:r>
+        <w:rPr>
+          <w:b w:val="0"/>
+          <w:sz w:val="24"/>
+          <w:szCs w:val="24"/>
+        </w:rPr>
+        <w:t xml:space="preserve"> en un contexto universitario en el que se propende a la calidad. Al ser la ESPOL, una institución de educación superior clasificada en categoría A es necesario que se brinde: retroalimentación efectiva a cada estudiante, en aspectos de conocimiento y </w:t>
+      </w:r>
+      <w:r>
+        <w:rPr>
+          <w:b w:val="0"/>
+          <w:sz w:val="24"/>
+          <w:szCs w:val="24"/>
+        </w:rPr>
+        <w:t>de habilidades de trabajo grupal</w:t>
+      </w:r>
+      <w:r>
+        <w:rPr>
+          <w:b w:val="0"/>
+          <w:sz w:val="24"/>
+          <w:szCs w:val="24"/>
+        </w:rPr>
+        <w:t>; y, una evaluación objetiva de estos trabajos, entre otros aspectos.</w:t>
+      </w:r>
+      <w:r>
+        <w:rPr>
+          <w:b w:val="0"/>
+          <w:sz w:val="24"/>
+          <w:szCs w:val="24"/>
+        </w:rPr>
+        <w:t xml:space="preserve"> </w:t>
+      </w:r>
+      <w:r>
+        <w:rPr>
+          <w:b w:val="0"/>
+          <w:sz w:val="24"/>
+          <w:szCs w:val="24"/>
+        </w:rPr>
+        <w:t xml:space="preserve">Adicionalmente, la tecnología disponible en la actualidad ha bajado sus costos y ha dado origen a nuevas y prometedoras formas de interactuar con ella. Es así que, sistemas que incluyan novedosas y naturales formas de interacción grupal son posibles con características de funcionalidad igual o </w:t>
+      </w:r>
+      <w:r>
+        <w:rPr>
+          <w:b w:val="0"/>
+          <w:sz w:val="24"/>
+          <w:szCs w:val="24"/>
+        </w:rPr>
+        <w:t xml:space="preserve">mejor </w:t>
+      </w:r>
+      <w:r>
+        <w:rPr>
+          <w:b w:val="0"/>
+          <w:sz w:val="24"/>
+          <w:szCs w:val="24"/>
+        </w:rPr>
+        <w:t xml:space="preserve">a otras desarrolladas hace pocos años y con un costo que haría posible un acceso más democrático. </w:t>
       </w:r>
     </w:p>
     <w:p>
@@ -2130,9 +2368,213 @@
           <w:ilvl w:val="0"/>
           <w:numId w:val="0"/>
         </w:numPr>
-        <w:ind w:left="1224"/>
-        <w:rPr>
-          <w:b w:val="0"/>
+        <w:ind w:left="720"/>
+        <w:rPr>
+          <w:b w:val="0"/>
+          <w:sz w:val="24"/>
+          <w:szCs w:val="24"/>
+        </w:rPr>
+      </w:pPr>
+      <w:r>
+        <w:rPr>
+          <w:b w:val="0"/>
+          <w:sz w:val="24"/>
+          <w:szCs w:val="24"/>
+        </w:rPr>
+        <w:t xml:space="preserve">Evaluar  la efectividad de  </w:t>
+      </w:r>
+      <w:r>
+        <w:rPr>
+          <w:b w:val="0"/>
+          <w:sz w:val="24"/>
+          <w:szCs w:val="24"/>
+        </w:rPr>
+        <w:t>superficies colabora</w:t>
+      </w:r>
+      <w:r>
+        <w:rPr>
+          <w:b w:val="0"/>
+          <w:sz w:val="24"/>
+          <w:szCs w:val="24"/>
+        </w:rPr>
+        <w:t xml:space="preserve">tivas portables de bajo costo para dar seguimiento </w:t>
+      </w:r>
+      <w:r>
+        <w:t>a</w:t>
+      </w:r>
+      <w:r>
+        <w:t xml:space="preserve"> </w:t>
+      </w:r>
+      <w:r>
+        <w:t xml:space="preserve">los </w:t>
+      </w:r>
+      <w:r>
+        <w:t xml:space="preserve">aportes individuales </w:t>
+      </w:r>
+      <w:r>
+        <w:t>de estudiantes, cuando realizan</w:t>
+      </w:r>
+      <w:r>
+        <w:t xml:space="preserve"> tareas grupales</w:t>
+      </w:r>
+      <w:r>
+        <w:t xml:space="preserve"> de</w:t>
+      </w:r>
+      <w:r>
+        <w:t xml:space="preserve"> </w:t>
+      </w:r>
+      <w:r>
+        <w:t>diseño de software.</w:t>
+      </w:r>
+    </w:p>
+    <w:p>
+      <w:pPr>
+        <w:spacing w:after="0" w:line="480" w:lineRule="auto"/>
+        <w:jc w:val="both"/>
+        <w:rPr>
+          <w:rFonts w:ascii="Arial" w:eastAsia="Times New Roman" w:hAnsi="Arial" w:cs="Arial"/>
+          <w:sz w:val="24"/>
+          <w:szCs w:val="24"/>
+          <w:lang w:eastAsia="es-EC"/>
+        </w:rPr>
+      </w:pPr>
+    </w:p>
+    <w:p>
+      <w:pPr>
+        <w:pStyle w:val="Subtitulocapitulo"/>
+        <w:numPr>
+          <w:ilvl w:val="2"/>
+          <w:numId w:val="4"/>
+        </w:numPr>
+        <w:rPr>
+          <w:sz w:val="24"/>
+          <w:szCs w:val="24"/>
+        </w:rPr>
+      </w:pPr>
+      <w:bookmarkStart w:id="7" w:name="_Toc397264977"/>
+      <w:r>
+        <w:t>Objetivos específicos</w:t>
+      </w:r>
+      <w:bookmarkEnd w:id="7"/>
+      <w:r>
+        <w:t xml:space="preserve"> </w:t>
+      </w:r>
+    </w:p>
+    <w:p>
+      <w:pPr>
+        <w:pStyle w:val="Subtitulocapitulo"/>
+        <w:numPr>
+          <w:ilvl w:val="0"/>
+          <w:numId w:val="5"/>
+        </w:numPr>
+        <w:jc w:val="both"/>
+        <w:rPr>
+          <w:sz w:val="24"/>
+          <w:szCs w:val="24"/>
+        </w:rPr>
+      </w:pPr>
+      <w:r>
+        <w:rPr>
+          <w:b w:val="0"/>
+          <w:sz w:val="24"/>
+          <w:szCs w:val="24"/>
+        </w:rPr>
+        <w:t>I</w:t>
+      </w:r>
+      <w:r>
+        <w:rPr>
+          <w:b w:val="0"/>
+          <w:sz w:val="24"/>
+          <w:szCs w:val="24"/>
+        </w:rPr>
+        <w:t xml:space="preserve">mplementar una solución basada en superficies colaborativas de bajo </w:t>
+      </w:r>
+      <w:r>
+        <w:rPr>
+          <w:b w:val="0"/>
+          <w:sz w:val="24"/>
+          <w:szCs w:val="24"/>
+        </w:rPr>
+        <w:t xml:space="preserve">costo para el </w:t>
+      </w:r>
+      <w:r>
+        <w:rPr>
+          <w:b w:val="0"/>
+          <w:sz w:val="24"/>
+          <w:szCs w:val="24"/>
+        </w:rPr>
+        <w:t>diseño de software, a partir del análisis y diseño considerando las limitaciones y contexto en el que se ejecutará.</w:t>
+      </w:r>
+    </w:p>
+    <w:p>
+      <w:pPr>
+        <w:pStyle w:val="Subtitulocapitulo"/>
+        <w:numPr>
+          <w:ilvl w:val="0"/>
+          <w:numId w:val="5"/>
+        </w:numPr>
+        <w:jc w:val="both"/>
+        <w:rPr>
+          <w:sz w:val="24"/>
+          <w:szCs w:val="24"/>
+        </w:rPr>
+      </w:pPr>
+      <w:r>
+        <w:rPr>
+          <w:b w:val="0"/>
+          <w:sz w:val="24"/>
+          <w:szCs w:val="24"/>
+        </w:rPr>
+        <w:t>Evaluar la efectividad de la solución propuesta, desde la percepción de profesores.</w:t>
+      </w:r>
+    </w:p>
+    <w:p>
+      <w:pPr>
+        <w:pStyle w:val="Subtitulocapitulo"/>
+        <w:numPr>
+          <w:ilvl w:val="0"/>
+          <w:numId w:val="5"/>
+        </w:numPr>
+        <w:jc w:val="both"/>
+        <w:rPr>
+          <w:sz w:val="24"/>
+          <w:szCs w:val="24"/>
+        </w:rPr>
+      </w:pPr>
+      <w:r>
+        <w:rPr>
+          <w:b w:val="0"/>
+          <w:sz w:val="24"/>
+          <w:szCs w:val="24"/>
+        </w:rPr>
+        <w:t>Evaluar la efectividad de la solución propuesta, desde la percepción d</w:t>
+      </w:r>
+      <w:r>
+        <w:rPr>
+          <w:b w:val="0"/>
+          <w:sz w:val="24"/>
+          <w:szCs w:val="24"/>
+        </w:rPr>
+        <w:t>e los estudiantes</w:t>
+      </w:r>
+      <w:r>
+        <w:rPr>
+          <w:b w:val="0"/>
+          <w:sz w:val="24"/>
+          <w:szCs w:val="24"/>
+        </w:rPr>
+        <w:t>.</w:t>
+      </w:r>
+    </w:p>
+    <w:p>
+      <w:pPr>
+        <w:pStyle w:val="Subtitulocapitulo"/>
+        <w:numPr>
+          <w:ilvl w:val="0"/>
+          <w:numId w:val="5"/>
+        </w:numPr>
+        <w:jc w:val="both"/>
+        <w:rPr>
           <w:sz w:val="24"/>
           <w:szCs w:val="24"/>
         </w:rPr>
@@ -2144,114 +2586,185 @@
           <w:szCs w:val="24"/>
         </w:rPr>
         <w:lastRenderedPageBreak/>
-        <w:t>Conocer</w:t>
-      </w:r>
-      <w:r>
-        <w:rPr>
-          <w:b w:val="0"/>
-          <w:sz w:val="24"/>
-          <w:szCs w:val="24"/>
-        </w:rPr>
-        <w:t xml:space="preserve"> </w:t>
-      </w:r>
-      <w:r>
-        <w:rPr>
-          <w:b w:val="0"/>
-          <w:sz w:val="24"/>
-          <w:szCs w:val="24"/>
-        </w:rPr>
-        <w:t xml:space="preserve">la </w:t>
-      </w:r>
-      <w:r>
-        <w:rPr>
-          <w:b w:val="0"/>
-          <w:sz w:val="24"/>
-          <w:szCs w:val="24"/>
-        </w:rPr>
-        <w:t xml:space="preserve">utilidad </w:t>
-      </w:r>
-      <w:r>
-        <w:rPr>
-          <w:b w:val="0"/>
-          <w:sz w:val="24"/>
-          <w:szCs w:val="24"/>
-        </w:rPr>
-        <w:t xml:space="preserve">de </w:t>
-      </w:r>
-      <w:r>
-        <w:rPr>
-          <w:b w:val="0"/>
-          <w:sz w:val="24"/>
-          <w:szCs w:val="24"/>
-        </w:rPr>
-        <w:t xml:space="preserve">las superficies  colaborativas, </w:t>
-      </w:r>
-      <w:r>
-        <w:rPr>
-          <w:b w:val="0"/>
-          <w:sz w:val="24"/>
-          <w:szCs w:val="24"/>
-        </w:rPr>
-        <w:t>portables, de bajo costo</w:t>
-      </w:r>
-      <w:r>
-        <w:rPr>
-          <w:b w:val="0"/>
-          <w:sz w:val="24"/>
-          <w:szCs w:val="24"/>
-        </w:rPr>
-        <w:t>, en</w:t>
-      </w:r>
-      <w:r>
-        <w:rPr>
-          <w:b w:val="0"/>
-          <w:sz w:val="24"/>
-          <w:szCs w:val="24"/>
-        </w:rPr>
-        <w:t xml:space="preserve"> </w:t>
-      </w:r>
-      <w:r>
-        <w:rPr>
-          <w:b w:val="0"/>
-          <w:sz w:val="24"/>
-          <w:szCs w:val="24"/>
-        </w:rPr>
-        <w:t xml:space="preserve"> análisis de la participación efectiva</w:t>
-      </w:r>
-      <w:r>
-        <w:rPr>
-          <w:b w:val="0"/>
-          <w:sz w:val="24"/>
-          <w:szCs w:val="24"/>
-        </w:rPr>
-        <w:t xml:space="preserve"> y la calidad de esta,</w:t>
-      </w:r>
-      <w:r>
-        <w:rPr>
-          <w:b w:val="0"/>
-          <w:sz w:val="24"/>
-          <w:szCs w:val="24"/>
-        </w:rPr>
-        <w:t xml:space="preserve"> de los miembros de un grupo</w:t>
-      </w:r>
-      <w:r>
-        <w:rPr>
-          <w:b w:val="0"/>
-          <w:sz w:val="24"/>
-          <w:szCs w:val="24"/>
-        </w:rPr>
-        <w:t xml:space="preserve"> que resuelven tareas de </w:t>
-      </w:r>
-      <w:commentRangeStart w:id="7"/>
-      <w:r>
-        <w:rPr>
-          <w:b w:val="0"/>
-          <w:sz w:val="24"/>
-          <w:szCs w:val="24"/>
-        </w:rPr>
-        <w:t>diseño de software</w:t>
-      </w:r>
-      <w:commentRangeEnd w:id="7"/>
+        <w:t xml:space="preserve">Evaluar la usabilidad </w:t>
+      </w:r>
+      <w:r>
+        <w:rPr>
+          <w:b w:val="0"/>
+          <w:sz w:val="24"/>
+          <w:szCs w:val="24"/>
+        </w:rPr>
+        <w:t xml:space="preserve">de la interacción </w:t>
+      </w:r>
+      <w:r>
+        <w:rPr>
+          <w:b w:val="0"/>
+          <w:sz w:val="24"/>
+          <w:szCs w:val="24"/>
+        </w:rPr>
+        <w:t>de la solución propuesta con estudiantes de un curso en el que se diseñe software</w:t>
+      </w:r>
+      <w:r>
+        <w:rPr>
+          <w:b w:val="0"/>
+          <w:sz w:val="24"/>
+          <w:szCs w:val="24"/>
+        </w:rPr>
+        <w:t>.</w:t>
+      </w:r>
+    </w:p>
+    <w:p>
+      <w:pPr>
+        <w:spacing w:after="0" w:line="480" w:lineRule="auto"/>
+        <w:jc w:val="both"/>
+        <w:rPr>
+          <w:rFonts w:ascii="Arial" w:eastAsia="Times New Roman" w:hAnsi="Arial" w:cs="Arial"/>
+          <w:sz w:val="24"/>
+          <w:szCs w:val="24"/>
+          <w:lang w:eastAsia="es-EC"/>
+        </w:rPr>
+      </w:pPr>
+    </w:p>
+    <w:p>
+      <w:pPr>
+        <w:pStyle w:val="Subtitulocapitulo"/>
+        <w:rPr>
+          <w:sz w:val="24"/>
+          <w:szCs w:val="24"/>
+        </w:rPr>
+      </w:pPr>
+      <w:r>
+        <w:t>Pregunta de investigación e Hipótesis</w:t>
+      </w:r>
+    </w:p>
+    <w:p>
+      <w:pPr>
+        <w:pStyle w:val="NombreCapitulo"/>
+        <w:numPr>
+          <w:ilvl w:val="0"/>
+          <w:numId w:val="0"/>
+        </w:numPr>
+        <w:ind w:left="1416"/>
+        <w:jc w:val="both"/>
+        <w:rPr>
+          <w:b w:val="0"/>
+          <w:sz w:val="24"/>
+          <w:szCs w:val="24"/>
+        </w:rPr>
+      </w:pPr>
+      <w:r>
+        <w:rPr>
+          <w:b w:val="0"/>
+          <w:sz w:val="24"/>
+          <w:szCs w:val="24"/>
+        </w:rPr>
+        <w:t>Cómo se mencionó anteriormente, existen dos clases de actores</w:t>
+      </w:r>
+      <w:r>
+        <w:rPr>
+          <w:b w:val="0"/>
+          <w:sz w:val="24"/>
+          <w:szCs w:val="24"/>
+        </w:rPr>
+        <w:t xml:space="preserve"> en un ambiente de trabajo colab</w:t>
+      </w:r>
+      <w:r>
+        <w:rPr>
+          <w:b w:val="0"/>
+          <w:sz w:val="24"/>
+          <w:szCs w:val="24"/>
+        </w:rPr>
+        <w:t xml:space="preserve">orativo un </w:t>
+      </w:r>
+      <w:r>
+        <w:rPr>
+          <w:b w:val="0"/>
+          <w:sz w:val="24"/>
+          <w:szCs w:val="24"/>
+        </w:rPr>
+        <w:t>aula de clases</w:t>
+      </w:r>
+      <w:r>
+        <w:rPr>
+          <w:b w:val="0"/>
+          <w:sz w:val="24"/>
+          <w:szCs w:val="24"/>
+        </w:rPr>
+        <w:t xml:space="preserve">. Es por </w:t>
+      </w:r>
+      <w:r>
+        <w:rPr>
+          <w:b w:val="0"/>
+          <w:sz w:val="24"/>
+          <w:szCs w:val="24"/>
+        </w:rPr>
+        <w:t xml:space="preserve">esto, </w:t>
+      </w:r>
+      <w:r>
+        <w:rPr>
+          <w:b w:val="0"/>
+          <w:sz w:val="24"/>
+          <w:szCs w:val="24"/>
+        </w:rPr>
+        <w:t>que se planteará una pregunta de investigación desde cada perspectiva</w:t>
+      </w:r>
+      <w:r>
+        <w:rPr>
+          <w:b w:val="0"/>
+          <w:sz w:val="24"/>
+          <w:szCs w:val="24"/>
+        </w:rPr>
+        <w:t xml:space="preserve"> de cada actor</w:t>
+      </w:r>
+      <w:r>
+        <w:rPr>
+          <w:b w:val="0"/>
+          <w:sz w:val="24"/>
+          <w:szCs w:val="24"/>
+        </w:rPr>
+        <w:t>.</w:t>
+      </w:r>
+    </w:p>
+    <w:p>
+      <w:pPr>
+        <w:pStyle w:val="NombreCapitulo"/>
+        <w:numPr>
+          <w:ilvl w:val="0"/>
+          <w:numId w:val="7"/>
+        </w:numPr>
+        <w:jc w:val="both"/>
+        <w:rPr>
+          <w:b w:val="0"/>
+          <w:sz w:val="24"/>
+          <w:szCs w:val="24"/>
+        </w:rPr>
+      </w:pPr>
+      <w:r>
+        <w:rPr>
+          <w:b w:val="0"/>
+          <w:sz w:val="24"/>
+          <w:szCs w:val="24"/>
+        </w:rPr>
+        <w:t>Pregunta 1</w:t>
+      </w:r>
+      <w:r>
+        <w:rPr>
+          <w:b w:val="0"/>
+          <w:sz w:val="24"/>
+          <w:szCs w:val="24"/>
+        </w:rPr>
+        <w:t>, se pretende responder si: ¿</w:t>
+      </w:r>
+      <w:commentRangeStart w:id="8"/>
+      <w:r>
+        <w:rPr>
+          <w:b w:val="0"/>
+          <w:sz w:val="24"/>
+          <w:szCs w:val="24"/>
+        </w:rPr>
+        <w:t>El</w:t>
+      </w:r>
+      <w:commentRangeEnd w:id="8"/>
       <w:r>
         <w:rPr>
           <w:rStyle w:val="Refdecomentario"/>
@@ -2261,28 +2774,178 @@
           <w:color w:val="auto"/>
           <w:lang w:eastAsia="en-US"/>
         </w:rPr>
-        <w:commentReference w:id="7"/>
-      </w:r>
-      <w:r>
-        <w:rPr>
-          <w:b w:val="0"/>
-          <w:sz w:val="24"/>
-          <w:szCs w:val="24"/>
-        </w:rPr>
-        <w:t>.</w:t>
-      </w:r>
-    </w:p>
-    <w:p>
-      <w:pPr>
-        <w:spacing w:after="0" w:line="480" w:lineRule="auto"/>
+        <w:commentReference w:id="8"/>
+      </w:r>
+      <w:r>
+        <w:rPr>
+          <w:b w:val="0"/>
+          <w:sz w:val="24"/>
+          <w:szCs w:val="24"/>
+        </w:rPr>
+        <w:t xml:space="preserve"> uso de una superficie </w:t>
+      </w:r>
+      <w:r>
+        <w:rPr>
+          <w:b w:val="0"/>
+          <w:sz w:val="24"/>
+          <w:szCs w:val="24"/>
+        </w:rPr>
+        <w:t>colaborativa</w:t>
+      </w:r>
+      <w:r>
+        <w:rPr>
+          <w:b w:val="0"/>
+          <w:sz w:val="24"/>
+          <w:szCs w:val="24"/>
+        </w:rPr>
+        <w:t xml:space="preserve"> mejora la posibilidad  de evaluar la participación </w:t>
+      </w:r>
+      <w:r>
+        <w:rPr>
+          <w:b w:val="0"/>
+          <w:sz w:val="24"/>
+          <w:szCs w:val="24"/>
+        </w:rPr>
+        <w:t xml:space="preserve">efectiva y la calidad de esta, </w:t>
+      </w:r>
+      <w:r>
+        <w:rPr>
+          <w:b w:val="0"/>
+          <w:sz w:val="24"/>
+          <w:szCs w:val="24"/>
+        </w:rPr>
+        <w:t>de los miembros de un grupo en la realización de una tarea de diseño de software?</w:t>
+      </w:r>
+    </w:p>
+    <w:p>
+      <w:pPr>
+        <w:pStyle w:val="NombreCapitulo"/>
+        <w:numPr>
+          <w:ilvl w:val="0"/>
+          <w:numId w:val="7"/>
+        </w:numPr>
         <w:jc w:val="both"/>
         <w:rPr>
-          <w:rFonts w:ascii="Arial" w:eastAsia="Times New Roman" w:hAnsi="Arial" w:cs="Arial"/>
-          <w:sz w:val="24"/>
-          <w:szCs w:val="24"/>
-          <w:lang w:eastAsia="es-EC"/>
-        </w:rPr>
-      </w:pPr>
+          <w:b w:val="0"/>
+          <w:sz w:val="24"/>
+          <w:szCs w:val="24"/>
+        </w:rPr>
+      </w:pPr>
+      <w:r>
+        <w:rPr>
+          <w:b w:val="0"/>
+          <w:sz w:val="24"/>
+          <w:szCs w:val="24"/>
+        </w:rPr>
+        <w:t>Pregun</w:t>
+      </w:r>
+      <w:r>
+        <w:rPr>
+          <w:b w:val="0"/>
+          <w:sz w:val="24"/>
+          <w:szCs w:val="24"/>
+        </w:rPr>
+        <w:t xml:space="preserve">ta 2 </w:t>
+      </w:r>
+      <w:r>
+        <w:rPr>
+          <w:b w:val="0"/>
+          <w:sz w:val="24"/>
+          <w:szCs w:val="24"/>
+        </w:rPr>
+        <w:t xml:space="preserve">Considerando al </w:t>
+      </w:r>
+      <w:commentRangeStart w:id="9"/>
+      <w:r>
+        <w:rPr>
+          <w:b w:val="0"/>
+          <w:sz w:val="24"/>
+          <w:szCs w:val="24"/>
+        </w:rPr>
+        <w:t>estudiante</w:t>
+      </w:r>
+      <w:commentRangeEnd w:id="9"/>
+      <w:r>
+        <w:rPr>
+          <w:rStyle w:val="Refdecomentario"/>
+          <w:rFonts w:asciiTheme="minorHAnsi" w:eastAsiaTheme="minorHAnsi" w:hAnsiTheme="minorHAnsi" w:cstheme="minorBidi"/>
+          <w:b w:val="0"/>
+          <w:bCs w:val="0"/>
+          <w:color w:val="auto"/>
+          <w:lang w:eastAsia="en-US"/>
+        </w:rPr>
+        <w:commentReference w:id="9"/>
+      </w:r>
+      <w:r>
+        <w:rPr>
+          <w:b w:val="0"/>
+          <w:sz w:val="24"/>
+          <w:szCs w:val="24"/>
+        </w:rPr>
+        <w:t>, el cuestionamiento es el siguiente: ¿El uso de una superficie colaborativa mejora la participación efectiva de los miembros del grupo en la realización de una tarea de diseño de software?</w:t>
+      </w:r>
+    </w:p>
+    <w:p>
+      <w:pPr>
+        <w:pStyle w:val="NombreCapitulo"/>
+        <w:numPr>
+          <w:ilvl w:val="0"/>
+          <w:numId w:val="0"/>
+        </w:numPr>
+        <w:ind w:left="1416"/>
+        <w:jc w:val="both"/>
+        <w:rPr>
+          <w:b w:val="0"/>
+          <w:sz w:val="24"/>
+          <w:szCs w:val="24"/>
+        </w:rPr>
+      </w:pPr>
+    </w:p>
+    <w:p>
+      <w:pPr>
+        <w:pStyle w:val="NombreCapitulo"/>
+        <w:numPr>
+          <w:ilvl w:val="0"/>
+          <w:numId w:val="0"/>
+        </w:numPr>
+        <w:ind w:left="1416"/>
+        <w:jc w:val="both"/>
+        <w:rPr>
+          <w:b w:val="0"/>
+          <w:sz w:val="24"/>
+          <w:szCs w:val="24"/>
+        </w:rPr>
+      </w:pPr>
+      <w:r>
+        <w:rPr>
+          <w:b w:val="0"/>
+          <w:sz w:val="24"/>
+          <w:szCs w:val="24"/>
+        </w:rPr>
+        <w:t>De las preguntas mencionadas en el párrafo anterior, podemos derivar las hipótesis que tiene este trabajo de investigación:</w:t>
+      </w:r>
+    </w:p>
+    <w:p>
+      <w:pPr>
+        <w:pStyle w:val="Subtitulocapitulo"/>
+        <w:numPr>
+          <w:ilvl w:val="0"/>
+          <w:numId w:val="0"/>
+        </w:numPr>
+        <w:ind w:left="792"/>
+        <w:rPr>
+          <w:sz w:val="24"/>
+          <w:szCs w:val="24"/>
+        </w:rPr>
+      </w:pPr>
+      <w:r>
+        <w:rPr>
+          <w:sz w:val="24"/>
+          <w:szCs w:val="24"/>
+        </w:rPr>
+        <w:lastRenderedPageBreak/>
+        <w:t xml:space="preserve"> </w:t>
+      </w:r>
     </w:p>
     <w:p>
       <w:pPr>
@@ -2296,13 +2959,67 @@
           <w:szCs w:val="24"/>
         </w:rPr>
       </w:pPr>
-      <w:bookmarkStart w:id="8" w:name="_Toc397264977"/>
-      <w:r>
-        <w:t>Objetivos específicos</w:t>
-      </w:r>
-      <w:bookmarkEnd w:id="8"/>
-      <w:r>
-        <w:t xml:space="preserve"> </w:t>
+      <w:r>
+        <w:rPr>
+          <w:sz w:val="24"/>
+          <w:szCs w:val="24"/>
+        </w:rPr>
+        <w:t>Hipótesis 1</w:t>
+      </w:r>
+    </w:p>
+    <w:p>
+      <w:pPr>
+        <w:pStyle w:val="NombreCapitulo"/>
+        <w:numPr>
+          <w:ilvl w:val="0"/>
+          <w:numId w:val="0"/>
+        </w:numPr>
+        <w:ind w:left="1224"/>
+        <w:rPr>
+          <w:b w:val="0"/>
+          <w:sz w:val="24"/>
+          <w:szCs w:val="24"/>
+        </w:rPr>
+      </w:pPr>
+      <w:r>
+        <w:rPr>
+          <w:b w:val="0"/>
+          <w:sz w:val="24"/>
+          <w:szCs w:val="24"/>
+        </w:rPr>
+        <w:t xml:space="preserve">Las superficies colaborativas mejoran la posibilidad de </w:t>
+      </w:r>
+      <w:r>
+        <w:rPr>
+          <w:b w:val="0"/>
+          <w:sz w:val="24"/>
+          <w:szCs w:val="24"/>
+        </w:rPr>
+        <w:t>evaluar la participación</w:t>
+      </w:r>
+      <w:r>
+        <w:rPr>
+          <w:b w:val="0"/>
+          <w:sz w:val="24"/>
+          <w:szCs w:val="24"/>
+        </w:rPr>
+        <w:t xml:space="preserve"> efectiva</w:t>
+      </w:r>
+      <w:r>
+        <w:rPr>
+          <w:b w:val="0"/>
+          <w:sz w:val="24"/>
+          <w:szCs w:val="24"/>
+        </w:rPr>
+        <w:t xml:space="preserve"> y la calidad de esta, de</w:t>
+      </w:r>
+      <w:r>
+        <w:rPr>
+          <w:b w:val="0"/>
+          <w:sz w:val="24"/>
+          <w:szCs w:val="24"/>
+        </w:rPr>
+        <w:t xml:space="preserve"> los miembros de un grupo en el desarrollo de una tarea de diseño de software.</w:t>
       </w:r>
     </w:p>
     <w:p>
@@ -2310,62 +3027,14 @@
         <w:pStyle w:val="Subtitulocapitulo"/>
         <w:numPr>
           <w:ilvl w:val="0"/>
-          <w:numId w:val="5"/>
-        </w:numPr>
-        <w:jc w:val="both"/>
-        <w:rPr>
-          <w:sz w:val="24"/>
-          <w:szCs w:val="24"/>
-        </w:rPr>
-      </w:pPr>
-      <w:r>
-        <w:rPr>
-          <w:b w:val="0"/>
-          <w:sz w:val="24"/>
-          <w:szCs w:val="24"/>
-        </w:rPr>
-        <w:t xml:space="preserve">Diseñar e </w:t>
-      </w:r>
-      <w:r>
-        <w:rPr>
-          <w:b w:val="0"/>
-          <w:sz w:val="24"/>
-          <w:szCs w:val="24"/>
-        </w:rPr>
-        <w:t xml:space="preserve">Implementar una solución basada en superficies colaborativas de bajo </w:t>
-      </w:r>
-      <w:r>
-        <w:rPr>
-          <w:b w:val="0"/>
-          <w:sz w:val="24"/>
-          <w:szCs w:val="24"/>
-        </w:rPr>
-        <w:t>costo para el modelamiento de datos utilizando diagramas entidad relación</w:t>
-      </w:r>
-      <w:r>
-        <w:rPr>
-          <w:b w:val="0"/>
-          <w:sz w:val="24"/>
-          <w:szCs w:val="24"/>
-        </w:rPr>
-        <w:t>, que sirva como plataforma de pruebas para este trabajo</w:t>
-      </w:r>
-      <w:r>
-        <w:rPr>
-          <w:b w:val="0"/>
-          <w:sz w:val="24"/>
-          <w:szCs w:val="24"/>
-        </w:rPr>
-        <w:t xml:space="preserve"> de investigación</w:t>
-      </w:r>
-      <w:r>
-        <w:rPr>
-          <w:b w:val="0"/>
-          <w:sz w:val="24"/>
-          <w:szCs w:val="24"/>
-        </w:rPr>
-        <w:t>.</w:t>
-      </w:r>
+          <w:numId w:val="0"/>
+        </w:numPr>
+        <w:ind w:left="1224"/>
+        <w:rPr>
+          <w:sz w:val="24"/>
+          <w:szCs w:val="24"/>
+        </w:rPr>
+      </w:pPr>
     </w:p>
     <w:p>
       <w:pPr>
@@ -2374,447 +3043,12 @@
           <w:ilvl w:val="0"/>
           <w:numId w:val="0"/>
         </w:numPr>
-        <w:ind w:left="1944"/>
-        <w:jc w:val="both"/>
-        <w:rPr>
-          <w:sz w:val="24"/>
-          <w:szCs w:val="24"/>
-        </w:rPr>
-      </w:pPr>
-    </w:p>
-    <w:p>
-      <w:pPr>
-        <w:pStyle w:val="Subtitulocapitulo"/>
-        <w:numPr>
-          <w:ilvl w:val="0"/>
-          <w:numId w:val="5"/>
-        </w:numPr>
-        <w:jc w:val="both"/>
-        <w:rPr>
-          <w:b w:val="0"/>
-          <w:sz w:val="24"/>
-          <w:szCs w:val="24"/>
-        </w:rPr>
-      </w:pPr>
-      <w:r>
-        <w:rPr>
-          <w:b w:val="0"/>
-          <w:sz w:val="24"/>
-          <w:szCs w:val="24"/>
-        </w:rPr>
-        <w:t>Comparar</w:t>
-      </w:r>
-      <w:r>
-        <w:rPr>
-          <w:b w:val="0"/>
-          <w:sz w:val="24"/>
-          <w:szCs w:val="24"/>
-        </w:rPr>
-        <w:t xml:space="preserve"> </w:t>
-      </w:r>
-      <w:r>
-        <w:rPr>
-          <w:b w:val="0"/>
-          <w:sz w:val="24"/>
-          <w:szCs w:val="24"/>
-        </w:rPr>
-        <w:t xml:space="preserve">y contrastar las ventajas y desventajas </w:t>
-      </w:r>
-      <w:r>
-        <w:rPr>
-          <w:b w:val="0"/>
-          <w:sz w:val="24"/>
-          <w:szCs w:val="24"/>
-        </w:rPr>
-        <w:t>que se obtiene al utilizar un</w:t>
-      </w:r>
-      <w:r>
-        <w:rPr>
-          <w:b w:val="0"/>
-          <w:sz w:val="24"/>
-          <w:szCs w:val="24"/>
-        </w:rPr>
-        <w:t xml:space="preserve"> sistema </w:t>
-      </w:r>
-      <w:r>
-        <w:rPr>
-          <w:b w:val="0"/>
-          <w:sz w:val="24"/>
-          <w:szCs w:val="24"/>
-        </w:rPr>
-        <w:t>que usa superficies colaborativas</w:t>
-      </w:r>
-      <w:r>
-        <w:rPr>
-          <w:b w:val="0"/>
-          <w:sz w:val="24"/>
-          <w:szCs w:val="24"/>
-        </w:rPr>
-        <w:t xml:space="preserve"> </w:t>
-      </w:r>
-      <w:r>
-        <w:rPr>
-          <w:b w:val="0"/>
-          <w:sz w:val="24"/>
-          <w:szCs w:val="24"/>
-        </w:rPr>
-        <w:t>versus</w:t>
-      </w:r>
-      <w:r>
-        <w:rPr>
-          <w:b w:val="0"/>
-          <w:sz w:val="24"/>
-          <w:szCs w:val="24"/>
-        </w:rPr>
-        <w:t xml:space="preserve"> otras formas de trabajo colaborativo</w:t>
-      </w:r>
-      <w:r>
-        <w:rPr>
-          <w:b w:val="0"/>
-          <w:sz w:val="24"/>
-          <w:szCs w:val="24"/>
-        </w:rPr>
-        <w:t>.</w:t>
-      </w:r>
-    </w:p>
-    <w:p>
-      <w:pPr>
-        <w:pStyle w:val="Subtitulocapitulo"/>
-        <w:numPr>
-          <w:ilvl w:val="0"/>
-          <w:numId w:val="0"/>
-        </w:numPr>
-        <w:ind w:left="1944"/>
-        <w:jc w:val="both"/>
-        <w:rPr>
-          <w:sz w:val="24"/>
-          <w:szCs w:val="24"/>
-        </w:rPr>
-      </w:pPr>
-    </w:p>
-    <w:p>
-      <w:pPr>
-        <w:pStyle w:val="Subtitulocapitulo"/>
-        <w:numPr>
-          <w:ilvl w:val="0"/>
-          <w:numId w:val="5"/>
-        </w:numPr>
-        <w:jc w:val="both"/>
-        <w:rPr>
-          <w:sz w:val="24"/>
-          <w:szCs w:val="24"/>
-        </w:rPr>
-      </w:pPr>
-      <w:r>
-        <w:rPr>
-          <w:b w:val="0"/>
-          <w:sz w:val="24"/>
-          <w:szCs w:val="24"/>
-        </w:rPr>
-        <w:t>Analizar la usabilidad del uso de sistema de superficies colaborativas en el modelado de datos utilizando diagramas Entidad Relación</w:t>
-      </w:r>
-      <w:r>
-        <w:rPr>
-          <w:b w:val="0"/>
-          <w:sz w:val="24"/>
-          <w:szCs w:val="24"/>
-        </w:rPr>
-        <w:t>.</w:t>
-      </w:r>
-    </w:p>
-    <w:p>
-      <w:pPr>
-        <w:pStyle w:val="Subtitulocapitulo"/>
-        <w:numPr>
-          <w:ilvl w:val="0"/>
-          <w:numId w:val="0"/>
-        </w:numPr>
-        <w:ind w:left="1944"/>
-        <w:jc w:val="both"/>
-        <w:rPr>
-          <w:sz w:val="24"/>
-          <w:szCs w:val="24"/>
-        </w:rPr>
-      </w:pPr>
-    </w:p>
-    <w:p>
-      <w:pPr>
-        <w:pStyle w:val="Subtitulocapitulo"/>
-        <w:numPr>
-          <w:ilvl w:val="0"/>
-          <w:numId w:val="5"/>
-        </w:numPr>
-        <w:jc w:val="both"/>
-        <w:rPr>
-          <w:sz w:val="24"/>
-          <w:szCs w:val="24"/>
-        </w:rPr>
-      </w:pPr>
-      <w:r>
-        <w:rPr>
-          <w:b w:val="0"/>
-          <w:sz w:val="24"/>
-          <w:szCs w:val="24"/>
-        </w:rPr>
-        <w:t>Proponer herramientas de bajo costo y software libre para el diseño de superficies colaborativas</w:t>
-      </w:r>
-      <w:r>
-        <w:rPr>
-          <w:b w:val="0"/>
-          <w:sz w:val="24"/>
-          <w:szCs w:val="24"/>
-        </w:rPr>
-        <w:t>.</w:t>
-      </w:r>
-    </w:p>
-    <w:p>
-      <w:pPr>
-        <w:spacing w:after="0" w:line="480" w:lineRule="auto"/>
-        <w:jc w:val="both"/>
-        <w:rPr>
-          <w:rFonts w:ascii="Arial" w:eastAsia="Times New Roman" w:hAnsi="Arial" w:cs="Arial"/>
-          <w:sz w:val="24"/>
-          <w:szCs w:val="24"/>
-          <w:lang w:eastAsia="es-EC"/>
-        </w:rPr>
-      </w:pPr>
-    </w:p>
-    <w:p>
-      <w:pPr>
-        <w:spacing w:after="0" w:line="480" w:lineRule="auto"/>
-        <w:jc w:val="both"/>
-        <w:rPr>
-          <w:rFonts w:ascii="Arial" w:eastAsia="Times New Roman" w:hAnsi="Arial" w:cs="Arial"/>
-          <w:sz w:val="24"/>
-          <w:szCs w:val="24"/>
-          <w:lang w:eastAsia="es-EC"/>
-        </w:rPr>
-      </w:pPr>
-    </w:p>
-    <w:p>
-      <w:pPr>
-        <w:pStyle w:val="Subtitulocapitulo"/>
-        <w:rPr>
-          <w:sz w:val="24"/>
-          <w:szCs w:val="24"/>
-        </w:rPr>
-      </w:pPr>
-      <w:r>
-        <w:t>Pregunta de investigación e Hipótesis</w:t>
-      </w:r>
-    </w:p>
-    <w:p>
-      <w:pPr>
-        <w:pStyle w:val="NombreCapitulo"/>
-        <w:numPr>
-          <w:ilvl w:val="0"/>
-          <w:numId w:val="0"/>
-        </w:numPr>
-        <w:ind w:left="1416"/>
-        <w:jc w:val="both"/>
-        <w:rPr>
-          <w:b w:val="0"/>
-          <w:sz w:val="24"/>
-          <w:szCs w:val="24"/>
-        </w:rPr>
-      </w:pPr>
-      <w:r>
-        <w:rPr>
-          <w:b w:val="0"/>
-          <w:sz w:val="24"/>
-          <w:szCs w:val="24"/>
-        </w:rPr>
-        <w:t>Cómo se mencionó anteriormente, existen dos clases de actores</w:t>
-      </w:r>
-      <w:r>
-        <w:rPr>
-          <w:b w:val="0"/>
-          <w:sz w:val="24"/>
-          <w:szCs w:val="24"/>
-        </w:rPr>
-        <w:t xml:space="preserve"> en un ambiente de trabajo colab</w:t>
-      </w:r>
-      <w:r>
-        <w:rPr>
-          <w:b w:val="0"/>
-          <w:sz w:val="24"/>
-          <w:szCs w:val="24"/>
-        </w:rPr>
-        <w:t xml:space="preserve">orativo un </w:t>
-      </w:r>
-      <w:r>
-        <w:rPr>
-          <w:b w:val="0"/>
-          <w:sz w:val="24"/>
-          <w:szCs w:val="24"/>
-        </w:rPr>
-        <w:t>aula de clases</w:t>
-      </w:r>
-      <w:r>
-        <w:rPr>
-          <w:b w:val="0"/>
-          <w:sz w:val="24"/>
-          <w:szCs w:val="24"/>
-        </w:rPr>
-        <w:t xml:space="preserve">. Es por </w:t>
-      </w:r>
-      <w:r>
-        <w:rPr>
-          <w:b w:val="0"/>
-          <w:sz w:val="24"/>
-          <w:szCs w:val="24"/>
-        </w:rPr>
-        <w:t xml:space="preserve">esto, </w:t>
-      </w:r>
-      <w:r>
-        <w:rPr>
-          <w:b w:val="0"/>
-          <w:sz w:val="24"/>
-          <w:szCs w:val="24"/>
-        </w:rPr>
-        <w:t>que se planteará una pregunta de investigación desde cada perspectiva.</w:t>
-      </w:r>
-    </w:p>
-    <w:p>
-      <w:pPr>
-        <w:pStyle w:val="NombreCapitulo"/>
-        <w:numPr>
-          <w:ilvl w:val="0"/>
-          <w:numId w:val="0"/>
-        </w:numPr>
-        <w:ind w:left="1416"/>
-        <w:jc w:val="both"/>
-        <w:rPr>
-          <w:b w:val="0"/>
-          <w:sz w:val="24"/>
-          <w:szCs w:val="24"/>
-        </w:rPr>
-      </w:pPr>
-      <w:r>
-        <w:rPr>
-          <w:b w:val="0"/>
-          <w:sz w:val="24"/>
-          <w:szCs w:val="24"/>
-        </w:rPr>
-        <w:t xml:space="preserve">Considerando al maestro, se pretende responder si: ¿El uso de una superficie </w:t>
-      </w:r>
-      <w:r>
-        <w:rPr>
-          <w:b w:val="0"/>
-          <w:sz w:val="24"/>
-          <w:szCs w:val="24"/>
-        </w:rPr>
-        <w:t>colaborativa</w:t>
-      </w:r>
-      <w:r>
-        <w:rPr>
-          <w:b w:val="0"/>
-          <w:sz w:val="24"/>
-          <w:szCs w:val="24"/>
-        </w:rPr>
-        <w:t xml:space="preserve"> mejora la posibilidad  de evaluar la participación </w:t>
-      </w:r>
-      <w:r>
-        <w:rPr>
-          <w:b w:val="0"/>
-          <w:sz w:val="24"/>
-          <w:szCs w:val="24"/>
-        </w:rPr>
-        <w:t xml:space="preserve">efectiva y la calidad de esta, </w:t>
-      </w:r>
-      <w:r>
-        <w:rPr>
-          <w:b w:val="0"/>
-          <w:sz w:val="24"/>
-          <w:szCs w:val="24"/>
-        </w:rPr>
-        <w:t>de los miembros de un grupo en la realización de una tarea de diseño de software?</w:t>
-      </w:r>
-    </w:p>
-    <w:p>
-      <w:pPr>
-        <w:pStyle w:val="NombreCapitulo"/>
-        <w:numPr>
-          <w:ilvl w:val="0"/>
-          <w:numId w:val="0"/>
-        </w:numPr>
-        <w:ind w:left="1416"/>
-        <w:jc w:val="both"/>
-        <w:rPr>
-          <w:b w:val="0"/>
-          <w:sz w:val="24"/>
-          <w:szCs w:val="24"/>
-        </w:rPr>
-      </w:pPr>
-      <w:r>
-        <w:rPr>
-          <w:b w:val="0"/>
-          <w:sz w:val="24"/>
-          <w:szCs w:val="24"/>
-        </w:rPr>
-        <w:t>Considerando al estudiante, el cuestionamiento es el siguiente: ¿El uso de una superficie colaborativa mejora la participación efectiva de los miembros del grupo en la realización de una tarea de diseño de software?</w:t>
-      </w:r>
-    </w:p>
-    <w:p>
-      <w:pPr>
-        <w:pStyle w:val="NombreCapitulo"/>
-        <w:numPr>
-          <w:ilvl w:val="0"/>
-          <w:numId w:val="0"/>
-        </w:numPr>
-        <w:ind w:left="1416"/>
-        <w:jc w:val="both"/>
-        <w:rPr>
-          <w:b w:val="0"/>
-          <w:sz w:val="24"/>
-          <w:szCs w:val="24"/>
-        </w:rPr>
-      </w:pPr>
-    </w:p>
-    <w:p>
-      <w:pPr>
-        <w:pStyle w:val="NombreCapitulo"/>
-        <w:numPr>
-          <w:ilvl w:val="0"/>
-          <w:numId w:val="0"/>
-        </w:numPr>
-        <w:ind w:left="1416"/>
-        <w:jc w:val="both"/>
-        <w:rPr>
-          <w:b w:val="0"/>
-          <w:sz w:val="24"/>
-          <w:szCs w:val="24"/>
-        </w:rPr>
-      </w:pPr>
-      <w:r>
-        <w:rPr>
-          <w:b w:val="0"/>
-          <w:sz w:val="24"/>
-          <w:szCs w:val="24"/>
-        </w:rPr>
-        <w:t>De las preguntas mencionadas en el párrafo anterior, podemos derivar las hipótesis que tiene este trabajo de investigación:</w:t>
-      </w:r>
-    </w:p>
-    <w:p>
-      <w:pPr>
-        <w:pStyle w:val="Subtitulocapitulo"/>
-        <w:numPr>
-          <w:ilvl w:val="0"/>
-          <w:numId w:val="0"/>
-        </w:numPr>
-        <w:ind w:left="792"/>
-        <w:rPr>
-          <w:sz w:val="24"/>
-          <w:szCs w:val="24"/>
-        </w:rPr>
-      </w:pPr>
-      <w:r>
-        <w:rPr>
-          <w:sz w:val="24"/>
-          <w:szCs w:val="24"/>
-        </w:rPr>
-        <w:t xml:space="preserve"> </w:t>
-      </w:r>
+        <w:ind w:left="1224"/>
+        <w:rPr>
+          <w:sz w:val="24"/>
+          <w:szCs w:val="24"/>
+        </w:rPr>
+      </w:pPr>
     </w:p>
     <w:p>
       <w:pPr>
@@ -2833,7 +3067,71 @@
           <w:sz w:val="24"/>
           <w:szCs w:val="24"/>
         </w:rPr>
-        <w:t>Hipótesis 1</w:t>
+        <w:t>Hipótesis 2</w:t>
+      </w:r>
+    </w:p>
+    <w:p>
+      <w:pPr>
+        <w:pStyle w:val="Subtitulocapitulo"/>
+        <w:numPr>
+          <w:ilvl w:val="0"/>
+          <w:numId w:val="0"/>
+        </w:numPr>
+        <w:ind w:left="1224"/>
+        <w:rPr>
+          <w:b w:val="0"/>
+          <w:sz w:val="24"/>
+          <w:szCs w:val="24"/>
+        </w:rPr>
+      </w:pPr>
+      <w:r>
+        <w:rPr>
+          <w:b w:val="0"/>
+          <w:sz w:val="24"/>
+          <w:szCs w:val="24"/>
+        </w:rPr>
+        <w:t>Las superficies colaborativas mejoran la participación efectiva de los miembros de un grupo en la realización de una tarea de diseño de software.</w:t>
+      </w:r>
+    </w:p>
+    <w:p>
+      <w:pPr>
+        <w:pStyle w:val="Subtitulocapitulo"/>
+        <w:numPr>
+          <w:ilvl w:val="0"/>
+          <w:numId w:val="0"/>
+        </w:numPr>
+        <w:ind w:left="1416"/>
+        <w:rPr>
+          <w:b w:val="0"/>
+          <w:sz w:val="24"/>
+          <w:szCs w:val="24"/>
+        </w:rPr>
+      </w:pPr>
+    </w:p>
+    <w:p>
+      <w:pPr>
+        <w:pStyle w:val="Subtitulocapitulo"/>
+        <w:numPr>
+          <w:ilvl w:val="0"/>
+          <w:numId w:val="0"/>
+        </w:numPr>
+        <w:ind w:left="792"/>
+        <w:rPr>
+          <w:sz w:val="24"/>
+          <w:szCs w:val="24"/>
+        </w:rPr>
+      </w:pPr>
+    </w:p>
+    <w:p>
+      <w:pPr>
+        <w:pStyle w:val="Subtitulocapitulo"/>
+        <w:rPr>
+          <w:sz w:val="24"/>
+          <w:szCs w:val="24"/>
+        </w:rPr>
+      </w:pPr>
+      <w:r>
+        <w:t>Metodología</w:t>
       </w:r>
     </w:p>
     <w:p>
@@ -2843,164 +3141,20 @@
           <w:ilvl w:val="0"/>
           <w:numId w:val="0"/>
         </w:numPr>
-        <w:ind w:left="1224"/>
-        <w:rPr>
-          <w:b w:val="0"/>
-          <w:sz w:val="24"/>
-          <w:szCs w:val="24"/>
-        </w:rPr>
-      </w:pPr>
-      <w:r>
-        <w:rPr>
-          <w:b w:val="0"/>
-          <w:sz w:val="24"/>
-          <w:szCs w:val="24"/>
-        </w:rPr>
-        <w:t xml:space="preserve">Las superficies colaborativas mejoran la posibilidad de </w:t>
-      </w:r>
-      <w:r>
-        <w:rPr>
-          <w:b w:val="0"/>
-          <w:sz w:val="24"/>
-          <w:szCs w:val="24"/>
-        </w:rPr>
-        <w:t>evaluar la participación</w:t>
-      </w:r>
-      <w:r>
-        <w:rPr>
-          <w:b w:val="0"/>
-          <w:sz w:val="24"/>
-          <w:szCs w:val="24"/>
-        </w:rPr>
-        <w:t xml:space="preserve"> efectiva</w:t>
-      </w:r>
-      <w:r>
-        <w:rPr>
-          <w:b w:val="0"/>
-          <w:sz w:val="24"/>
-          <w:szCs w:val="24"/>
-        </w:rPr>
-        <w:t xml:space="preserve"> y la calidad de esta, de</w:t>
-      </w:r>
-      <w:r>
-        <w:rPr>
-          <w:b w:val="0"/>
-          <w:sz w:val="24"/>
-          <w:szCs w:val="24"/>
-        </w:rPr>
-        <w:t xml:space="preserve"> los miembros de un grupo en el desarrollo de una tarea de diseño de software.</w:t>
-      </w:r>
-    </w:p>
-    <w:p>
-      <w:pPr>
-        <w:pStyle w:val="Subtitulocapitulo"/>
-        <w:numPr>
-          <w:ilvl w:val="0"/>
-          <w:numId w:val="0"/>
-        </w:numPr>
-        <w:ind w:left="1224"/>
-        <w:rPr>
-          <w:sz w:val="24"/>
-          <w:szCs w:val="24"/>
-        </w:rPr>
-      </w:pPr>
-    </w:p>
-    <w:p>
-      <w:pPr>
-        <w:pStyle w:val="Subtitulocapitulo"/>
-        <w:numPr>
-          <w:ilvl w:val="0"/>
-          <w:numId w:val="0"/>
-        </w:numPr>
-        <w:ind w:left="1224"/>
-        <w:rPr>
-          <w:sz w:val="24"/>
-          <w:szCs w:val="24"/>
-        </w:rPr>
-      </w:pPr>
-    </w:p>
-    <w:p>
-      <w:pPr>
-        <w:pStyle w:val="Subtitulocapitulo"/>
-        <w:numPr>
-          <w:ilvl w:val="2"/>
-          <w:numId w:val="4"/>
-        </w:numPr>
-        <w:rPr>
-          <w:sz w:val="24"/>
-          <w:szCs w:val="24"/>
-        </w:rPr>
-      </w:pPr>
-      <w:r>
-        <w:rPr>
-          <w:sz w:val="24"/>
-          <w:szCs w:val="24"/>
-        </w:rPr>
-        <w:t>Hipótesis 2</w:t>
-      </w:r>
-    </w:p>
-    <w:p>
-      <w:pPr>
-        <w:pStyle w:val="Subtitulocapitulo"/>
-        <w:numPr>
-          <w:ilvl w:val="0"/>
-          <w:numId w:val="0"/>
-        </w:numPr>
-        <w:ind w:left="1224"/>
-        <w:rPr>
-          <w:b w:val="0"/>
-          <w:sz w:val="24"/>
-          <w:szCs w:val="24"/>
-        </w:rPr>
-      </w:pPr>
-      <w:r>
-        <w:rPr>
-          <w:b w:val="0"/>
-          <w:sz w:val="24"/>
-          <w:szCs w:val="24"/>
-        </w:rPr>
-        <w:t>Las superficies colaborativas mejoran la participación efectiva de los miembros de un grupo en la realización de una tarea de diseño de software.</w:t>
-      </w:r>
-    </w:p>
-    <w:p>
-      <w:pPr>
-        <w:pStyle w:val="Subtitulocapitulo"/>
-        <w:numPr>
-          <w:ilvl w:val="0"/>
-          <w:numId w:val="0"/>
-        </w:numPr>
-        <w:ind w:left="1416"/>
-        <w:rPr>
-          <w:b w:val="0"/>
-          <w:sz w:val="24"/>
-          <w:szCs w:val="24"/>
-        </w:rPr>
-      </w:pPr>
-    </w:p>
-    <w:p>
-      <w:pPr>
-        <w:pStyle w:val="Subtitulocapitulo"/>
-        <w:numPr>
-          <w:ilvl w:val="0"/>
-          <w:numId w:val="0"/>
-        </w:numPr>
-        <w:ind w:left="792"/>
-        <w:rPr>
-          <w:sz w:val="24"/>
-          <w:szCs w:val="24"/>
-        </w:rPr>
-      </w:pPr>
-    </w:p>
-    <w:p>
-      <w:pPr>
-        <w:pStyle w:val="Subtitulocapitulo"/>
-        <w:rPr>
-          <w:sz w:val="24"/>
-          <w:szCs w:val="24"/>
-        </w:rPr>
-      </w:pPr>
-      <w:r>
-        <w:t>Metodología</w:t>
+        <w:ind w:left="360"/>
+        <w:rPr>
+          <w:b w:val="0"/>
+          <w:sz w:val="24"/>
+          <w:szCs w:val="24"/>
+        </w:rPr>
+      </w:pPr>
+      <w:r>
+        <w:rPr>
+          <w:b w:val="0"/>
+          <w:sz w:val="24"/>
+          <w:szCs w:val="24"/>
+        </w:rPr>
+        <w:t>Se revisara literatura para analizar las tendencias en relación a har y soft para la implementación a bajo costo.</w:t>
       </w:r>
     </w:p>
     <w:p>
@@ -3023,6 +3177,516 @@
           <w:sz w:val="24"/>
           <w:szCs w:val="24"/>
         </w:rPr>
+        <w:t xml:space="preserve">Se analizar los requerimientos funcionales y no funcionales. Luego se procederá a realizar el diseño de las pruebas </w:t>
+      </w:r>
+      <w:r>
+        <w:rPr>
+          <w:b w:val="0"/>
+          <w:sz w:val="24"/>
+          <w:szCs w:val="24"/>
+        </w:rPr>
+        <w:t>(Pruebas unitarias, funcionales y de integración)</w:t>
+      </w:r>
+    </w:p>
+    <w:p>
+      <w:pPr>
+        <w:pStyle w:val="NombreCapitulo"/>
+        <w:numPr>
+          <w:ilvl w:val="0"/>
+          <w:numId w:val="0"/>
+        </w:numPr>
+        <w:ind w:left="360"/>
+        <w:rPr>
+          <w:b w:val="0"/>
+          <w:sz w:val="24"/>
+          <w:szCs w:val="24"/>
+        </w:rPr>
+      </w:pPr>
+      <w:r>
+        <w:rPr>
+          <w:b w:val="0"/>
+          <w:sz w:val="24"/>
+          <w:szCs w:val="24"/>
+        </w:rPr>
+        <w:t xml:space="preserve">Expetimentos </w:t>
+      </w:r>
+      <w:r>
+        <w:rPr>
+          <w:b w:val="0"/>
+          <w:sz w:val="24"/>
+          <w:szCs w:val="24"/>
+        </w:rPr>
+        <w:t xml:space="preserve">(En relación al diseño de </w:t>
+      </w:r>
+      <w:r>
+        <w:rPr>
+          <w:b w:val="0"/>
+          <w:sz w:val="24"/>
+          <w:szCs w:val="24"/>
+        </w:rPr>
+        <w:t>experimentos</w:t>
+      </w:r>
+      <w:r>
+        <w:rPr>
+          <w:b w:val="0"/>
+          <w:sz w:val="24"/>
+          <w:szCs w:val="24"/>
+        </w:rPr>
+        <w:t xml:space="preserve">, se ha planteado realizar dos tipos de pruebas: profesores y estudiantes. El grupo de estudiantes será dividido en dos grupos: uno experimenta y otro de </w:t>
+      </w:r>
+      <w:r>
+        <w:rPr>
+          <w:b w:val="0"/>
+          <w:sz w:val="24"/>
+          <w:szCs w:val="24"/>
+        </w:rPr>
+        <w:lastRenderedPageBreak/>
+        <w:t>control. Se implementará un diseño pre-prueba y post-prueba con grupos de control y experimentales.</w:t>
+      </w:r>
+    </w:p>
+    <w:p>
+      <w:pPr>
+        <w:pStyle w:val="NombreCapitulo"/>
+        <w:numPr>
+          <w:ilvl w:val="0"/>
+          <w:numId w:val="0"/>
+        </w:numPr>
+        <w:ind w:left="360"/>
+        <w:rPr>
+          <w:b w:val="0"/>
+          <w:sz w:val="24"/>
+          <w:szCs w:val="24"/>
+        </w:rPr>
+      </w:pPr>
+      <w:r>
+        <w:rPr>
+          <w:b w:val="0"/>
+          <w:sz w:val="24"/>
+          <w:szCs w:val="24"/>
+        </w:rPr>
+        <w:t xml:space="preserve">) </w:t>
+      </w:r>
+    </w:p>
+    <w:p>
+      <w:pPr>
+        <w:pStyle w:val="NombreCapitulo"/>
+        <w:numPr>
+          <w:ilvl w:val="0"/>
+          <w:numId w:val="0"/>
+        </w:numPr>
+        <w:ind w:left="360"/>
+        <w:rPr>
+          <w:b w:val="0"/>
+          <w:sz w:val="24"/>
+          <w:szCs w:val="24"/>
+        </w:rPr>
+      </w:pPr>
+      <w:r>
+        <w:rPr>
+          <w:b w:val="0"/>
+          <w:sz w:val="24"/>
+          <w:szCs w:val="24"/>
+        </w:rPr>
+        <w:t>procederá al diseño e implementación de una solución que cumpla con estos requerimientos.</w:t>
+      </w:r>
+    </w:p>
+    <w:p>
+      <w:pPr>
+        <w:pStyle w:val="NombreCapitulo"/>
+        <w:numPr>
+          <w:ilvl w:val="0"/>
+          <w:numId w:val="0"/>
+        </w:numPr>
+        <w:ind w:left="360"/>
+        <w:rPr>
+          <w:b w:val="0"/>
+          <w:sz w:val="24"/>
+          <w:szCs w:val="24"/>
+        </w:rPr>
+      </w:pPr>
+    </w:p>
+    <w:p>
+      <w:pPr>
+        <w:pStyle w:val="NombreCapitulo"/>
+        <w:numPr>
+          <w:ilvl w:val="0"/>
+          <w:numId w:val="0"/>
+        </w:numPr>
+        <w:ind w:left="360"/>
+        <w:rPr>
+          <w:b w:val="0"/>
+          <w:sz w:val="24"/>
+          <w:szCs w:val="24"/>
+        </w:rPr>
+      </w:pPr>
+      <w:r>
+        <w:rPr>
+          <w:b w:val="0"/>
+          <w:sz w:val="24"/>
+          <w:szCs w:val="24"/>
+        </w:rPr>
+        <w:t>Finalmente con los datos que se obtengan de las pruebas y experimentos se presentará un análisis de los resultados desde el punto de vista descriptivo e inferencial donde corresponda.</w:t>
+      </w:r>
+    </w:p>
+    <w:p>
+      <w:pPr>
+        <w:pStyle w:val="NombreCapitulo"/>
+        <w:numPr>
+          <w:ilvl w:val="0"/>
+          <w:numId w:val="0"/>
+        </w:numPr>
+        <w:ind w:left="360"/>
+        <w:rPr>
+          <w:b w:val="0"/>
+          <w:sz w:val="24"/>
+          <w:szCs w:val="24"/>
+        </w:rPr>
+      </w:pPr>
+      <w:r>
+        <w:rPr>
+          <w:b w:val="0"/>
+          <w:sz w:val="24"/>
+          <w:szCs w:val="24"/>
+        </w:rPr>
+        <w:t>El trabajo incluirá conclusiones y recomendaciones para futuras investigaciones.</w:t>
+      </w:r>
+    </w:p>
+    <w:p>
+      <w:pPr>
+        <w:pStyle w:val="NombreCapitulo"/>
+        <w:numPr>
+          <w:ilvl w:val="0"/>
+          <w:numId w:val="0"/>
+        </w:numPr>
+        <w:ind w:left="360"/>
+        <w:rPr>
+          <w:b w:val="0"/>
+          <w:sz w:val="24"/>
+          <w:szCs w:val="24"/>
+        </w:rPr>
+      </w:pPr>
+    </w:p>
+    <w:p>
+      <w:pPr>
+        <w:pStyle w:val="NombreCapitulo"/>
+        <w:numPr>
+          <w:ilvl w:val="0"/>
+          <w:numId w:val="0"/>
+        </w:numPr>
+        <w:ind w:left="360"/>
+        <w:rPr>
+          <w:b w:val="0"/>
+          <w:sz w:val="24"/>
+          <w:szCs w:val="24"/>
+        </w:rPr>
+      </w:pPr>
+    </w:p>
+    <w:p>
+      <w:pPr>
+        <w:pStyle w:val="NombreCapitulo"/>
+        <w:numPr>
+          <w:ilvl w:val="0"/>
+          <w:numId w:val="0"/>
+        </w:numPr>
+        <w:ind w:left="360"/>
+        <w:rPr>
+          <w:b w:val="0"/>
+          <w:sz w:val="24"/>
+          <w:szCs w:val="24"/>
+        </w:rPr>
+      </w:pPr>
+    </w:p>
+    <w:p>
+      <w:pPr>
+        <w:pStyle w:val="NombreCapitulo"/>
+        <w:numPr>
+          <w:ilvl w:val="0"/>
+          <w:numId w:val="0"/>
+        </w:numPr>
+        <w:ind w:left="360"/>
+        <w:rPr>
+          <w:b w:val="0"/>
+          <w:sz w:val="24"/>
+          <w:szCs w:val="24"/>
+        </w:rPr>
+      </w:pPr>
+      <w:r>
+        <w:rPr>
+          <w:b w:val="0"/>
+          <w:sz w:val="24"/>
+          <w:szCs w:val="24"/>
+        </w:rPr>
+        <w:t>Resultados</w:t>
+      </w:r>
+    </w:p>
+    <w:p>
+      <w:pPr>
+        <w:pStyle w:val="NombreCapitulo"/>
+        <w:numPr>
+          <w:ilvl w:val="0"/>
+          <w:numId w:val="0"/>
+        </w:numPr>
+        <w:ind w:left="360"/>
+        <w:rPr>
+          <w:b w:val="0"/>
+          <w:sz w:val="24"/>
+          <w:szCs w:val="24"/>
+        </w:rPr>
+      </w:pPr>
+      <w:r>
+        <w:rPr>
+          <w:b w:val="0"/>
+          <w:sz w:val="24"/>
+          <w:szCs w:val="24"/>
+        </w:rPr>
+        <w:t>El sistema integrado y funcional  de bajo costo de hardware y software que sea capaz… .</w:t>
+      </w:r>
+    </w:p>
+    <w:p>
+      <w:pPr>
+        <w:pStyle w:val="NombreCapitulo"/>
+        <w:numPr>
+          <w:ilvl w:val="0"/>
+          <w:numId w:val="0"/>
+        </w:numPr>
+        <w:ind w:left="360"/>
+        <w:rPr>
+          <w:b w:val="0"/>
+          <w:sz w:val="24"/>
+          <w:szCs w:val="24"/>
+        </w:rPr>
+      </w:pPr>
+    </w:p>
+    <w:p>
+      <w:pPr>
+        <w:pStyle w:val="NombreCapitulo"/>
+        <w:numPr>
+          <w:ilvl w:val="0"/>
+          <w:numId w:val="0"/>
+        </w:numPr>
+        <w:ind w:left="360"/>
+        <w:rPr>
+          <w:b w:val="0"/>
+          <w:sz w:val="24"/>
+          <w:szCs w:val="24"/>
+        </w:rPr>
+      </w:pPr>
+      <w:r>
+        <w:rPr>
+          <w:b w:val="0"/>
+          <w:sz w:val="24"/>
+          <w:szCs w:val="24"/>
+        </w:rPr>
+        <w:t>Resultados vinculados a los objetivos.</w:t>
+      </w:r>
+    </w:p>
+    <w:p>
+      <w:pPr>
+        <w:pStyle w:val="NombreCapitulo"/>
+        <w:numPr>
+          <w:ilvl w:val="0"/>
+          <w:numId w:val="0"/>
+        </w:numPr>
+        <w:ind w:left="360"/>
+        <w:rPr>
+          <w:b w:val="0"/>
+          <w:sz w:val="24"/>
+          <w:szCs w:val="24"/>
+        </w:rPr>
+      </w:pPr>
+      <w:r>
+        <w:rPr>
+          <w:b w:val="0"/>
+          <w:sz w:val="24"/>
+          <w:szCs w:val="24"/>
+        </w:rPr>
+        <w:t>La solución desarrollada alcanza una efectividad desde el punto de vista de los profesores es aceptable.</w:t>
+      </w:r>
+    </w:p>
+    <w:p>
+      <w:pPr>
+        <w:pStyle w:val="NombreCapitulo"/>
+        <w:numPr>
+          <w:ilvl w:val="0"/>
+          <w:numId w:val="0"/>
+        </w:numPr>
+        <w:ind w:left="360"/>
+        <w:rPr>
+          <w:b w:val="0"/>
+          <w:sz w:val="24"/>
+          <w:szCs w:val="24"/>
+        </w:rPr>
+      </w:pPr>
+      <w:r>
+        <w:rPr>
+          <w:b w:val="0"/>
+          <w:sz w:val="24"/>
+          <w:szCs w:val="24"/>
+        </w:rPr>
+        <w:lastRenderedPageBreak/>
+        <w:t xml:space="preserve">La solución desarrollada alcanza una efectividad desde el punto de vista de los </w:t>
+      </w:r>
+      <w:r>
+        <w:rPr>
+          <w:b w:val="0"/>
+          <w:sz w:val="24"/>
+          <w:szCs w:val="24"/>
+        </w:rPr>
+        <w:t>estudiantes</w:t>
+      </w:r>
+      <w:r>
+        <w:rPr>
+          <w:b w:val="0"/>
+          <w:sz w:val="24"/>
+          <w:szCs w:val="24"/>
+        </w:rPr>
+        <w:t xml:space="preserve"> </w:t>
+      </w:r>
+      <w:r>
+        <w:rPr>
+          <w:b w:val="0"/>
+          <w:sz w:val="24"/>
+          <w:szCs w:val="24"/>
+        </w:rPr>
+        <w:t>es aceptable</w:t>
+      </w:r>
+      <w:r>
+        <w:rPr>
+          <w:b w:val="0"/>
+          <w:sz w:val="24"/>
+          <w:szCs w:val="24"/>
+        </w:rPr>
+        <w:t>.</w:t>
+      </w:r>
+    </w:p>
+    <w:p>
+      <w:pPr>
+        <w:pStyle w:val="NombreCapitulo"/>
+        <w:numPr>
+          <w:ilvl w:val="0"/>
+          <w:numId w:val="0"/>
+        </w:numPr>
+        <w:ind w:left="360"/>
+        <w:rPr>
+          <w:b w:val="0"/>
+          <w:sz w:val="24"/>
+          <w:szCs w:val="24"/>
+        </w:rPr>
+      </w:pPr>
+      <w:r>
+        <w:rPr>
+          <w:b w:val="0"/>
+          <w:sz w:val="24"/>
+          <w:szCs w:val="24"/>
+        </w:rPr>
+        <w:t xml:space="preserve">La </w:t>
+      </w:r>
+      <w:r>
+        <w:rPr>
+          <w:b w:val="0"/>
+          <w:sz w:val="24"/>
+          <w:szCs w:val="24"/>
+        </w:rPr>
+        <w:t>usabilidad de la solución desarrollada alcanza un nivel aceptable.</w:t>
+      </w:r>
+    </w:p>
+    <w:p>
+      <w:pPr>
+        <w:pStyle w:val="NombreCapitulo"/>
+        <w:numPr>
+          <w:ilvl w:val="0"/>
+          <w:numId w:val="0"/>
+        </w:numPr>
+        <w:ind w:left="360"/>
+        <w:rPr>
+          <w:b w:val="0"/>
+          <w:sz w:val="24"/>
+          <w:szCs w:val="24"/>
+        </w:rPr>
+      </w:pPr>
+    </w:p>
+    <w:p>
+      <w:pPr>
+        <w:pStyle w:val="NombreCapitulo"/>
+        <w:numPr>
+          <w:ilvl w:val="0"/>
+          <w:numId w:val="0"/>
+        </w:numPr>
+        <w:ind w:left="360"/>
+        <w:rPr>
+          <w:b w:val="0"/>
+          <w:sz w:val="24"/>
+          <w:szCs w:val="24"/>
+        </w:rPr>
+      </w:pPr>
+    </w:p>
+    <w:p>
+      <w:pPr>
+        <w:pStyle w:val="NombreCapitulo"/>
+        <w:numPr>
+          <w:ilvl w:val="0"/>
+          <w:numId w:val="0"/>
+        </w:numPr>
+        <w:ind w:left="360"/>
+        <w:rPr>
+          <w:b w:val="0"/>
+          <w:sz w:val="24"/>
+          <w:szCs w:val="24"/>
+        </w:rPr>
+      </w:pPr>
+    </w:p>
+    <w:p>
+      <w:pPr>
+        <w:pStyle w:val="NombreCapitulo"/>
+        <w:numPr>
+          <w:ilvl w:val="0"/>
+          <w:numId w:val="0"/>
+        </w:numPr>
+        <w:ind w:left="360"/>
+        <w:rPr>
+          <w:b w:val="0"/>
+          <w:sz w:val="24"/>
+          <w:szCs w:val="24"/>
+        </w:rPr>
+      </w:pPr>
+    </w:p>
+    <w:p>
+      <w:pPr>
+        <w:pStyle w:val="NombreCapitulo"/>
+        <w:numPr>
+          <w:ilvl w:val="0"/>
+          <w:numId w:val="0"/>
+        </w:numPr>
+        <w:ind w:left="360"/>
+        <w:rPr>
+          <w:b w:val="0"/>
+          <w:sz w:val="24"/>
+          <w:szCs w:val="24"/>
+        </w:rPr>
+      </w:pPr>
+    </w:p>
+    <w:p>
+      <w:pPr>
+        <w:pStyle w:val="NombreCapitulo"/>
+        <w:numPr>
+          <w:ilvl w:val="0"/>
+          <w:numId w:val="0"/>
+        </w:numPr>
+        <w:ind w:left="360"/>
+        <w:rPr>
+          <w:b w:val="0"/>
+          <w:sz w:val="24"/>
+          <w:szCs w:val="24"/>
+        </w:rPr>
+      </w:pPr>
+      <w:bookmarkStart w:id="10" w:name="_GoBack"/>
+      <w:bookmarkEnd w:id="10"/>
+      <w:r>
+        <w:rPr>
+          <w:b w:val="0"/>
+          <w:sz w:val="24"/>
+          <w:szCs w:val="24"/>
+        </w:rPr>
         <w:t>Por el</w:t>
       </w:r>
       <w:r>
@@ -3244,7 +3908,15 @@
           <w:sz w:val="24"/>
           <w:szCs w:val="24"/>
         </w:rPr>
-        <w:t xml:space="preserve">de diseño de diagramas entidad </w:t>
+        <w:t>de diseño de diagramas entidad relación, así como las ventajas y desventajas que ellos observan</w:t>
+      </w:r>
+      <w:r>
+        <w:rPr>
+          <w:b w:val="0"/>
+          <w:sz w:val="24"/>
+          <w:szCs w:val="24"/>
+        </w:rPr>
+        <w:t xml:space="preserve"> para su </w:t>
       </w:r>
       <w:r>
         <w:rPr>
@@ -3253,15 +3925,7 @@
           <w:szCs w:val="24"/>
         </w:rPr>
         <w:lastRenderedPageBreak/>
-        <w:t>relación, así como las ventajas y desventajas que ellos observan</w:t>
-      </w:r>
-      <w:r>
-        <w:rPr>
-          <w:b w:val="0"/>
-          <w:sz w:val="24"/>
-          <w:szCs w:val="24"/>
-        </w:rPr>
-        <w:t xml:space="preserve"> para su participación de la tarea</w:t>
+        <w:t>participación de la tarea</w:t>
       </w:r>
       <w:r>
         <w:rPr>
@@ -3340,23 +4004,7 @@
           <w:sz w:val="24"/>
           <w:szCs w:val="24"/>
         </w:rPr>
-        <w:t xml:space="preserve">En segundo lugar se someterá </w:t>
-      </w:r>
-      <w:r>
-        <w:rPr>
-          <w:b w:val="0"/>
-          <w:sz w:val="24"/>
-          <w:szCs w:val="24"/>
-        </w:rPr>
-        <w:t>a los estudiantes y maestros</w:t>
-      </w:r>
-      <w:r>
-        <w:rPr>
-          <w:b w:val="0"/>
-          <w:sz w:val="24"/>
-          <w:szCs w:val="24"/>
-        </w:rPr>
-        <w:t xml:space="preserve"> a la realización de una tarea de diseño de diagramas entidad relación utilizando el sistema de </w:t>
+        <w:t xml:space="preserve">En segundo lugar se someterá a los estudiantes y maestros a la realización de una tarea de diseño de diagramas entidad relación utilizando el sistema de </w:t>
       </w:r>
       <w:r>
         <w:rPr>
@@ -3636,8 +4284,6 @@
         <w:lastRenderedPageBreak/>
         <w:t>si las ventajas son mayores</w:t>
       </w:r>
-      <w:bookmarkStart w:id="9" w:name="_GoBack"/>
-      <w:bookmarkEnd w:id="9"/>
       <w:r>
         <w:rPr>
           <w:b w:val="0"/>
@@ -4109,7 +4755,7 @@
       </w:r>
     </w:p>
   </w:comment>
-  <w:comment w:id="7" w:author="Roger Granda" w:date="2014-11-30T14:36:00Z" w:initials="RG">
+  <w:comment w:id="8" w:author="Roger Granda" w:date="2014-12-01T17:56:00Z" w:initials="RG">
     <w:p>
       <w:pPr>
         <w:pStyle w:val="Textocomentario"/>
@@ -4121,7 +4767,47 @@
         <w:annotationRef/>
       </w:r>
       <w:r>
-        <w:t>Es esta sección de objetivos. Ya debo decir que pienso enfocarme en el modelamiento de datos, o lo dejamos como algo general aún?</w:t>
+        <w:t xml:space="preserve">Cuál es el efecto de utilizar una superficie colaborativa en la </w:t>
+      </w:r>
+      <w:r>
+        <w:t>percepción</w:t>
+      </w:r>
+      <w:r>
+        <w:t xml:space="preserve"> de los profesores en relación a facilidad de control de aportes individuales en tareas grupales diseño de software </w:t>
+      </w:r>
+    </w:p>
+  </w:comment>
+  <w:comment w:id="9" w:author="Roger Granda" w:date="2014-12-01T17:59:00Z" w:initials="RG">
+    <w:p>
+      <w:pPr>
+        <w:pStyle w:val="Textocomentario"/>
+      </w:pPr>
+      <w:r>
+        <w:rPr>
+          <w:rStyle w:val="Refdecomentario"/>
+        </w:rPr>
+        <w:annotationRef/>
+      </w:r>
+      <w:r>
+        <w:t xml:space="preserve">Cuál es el efecto de utilizar una superficie colaborativa en la </w:t>
+      </w:r>
+      <w:r>
+        <w:t>percepción</w:t>
+      </w:r>
+      <w:r>
+        <w:t xml:space="preserve"> de los </w:t>
+      </w:r>
+      <w:r>
+        <w:t xml:space="preserve">estudiantes </w:t>
+      </w:r>
+      <w:r>
+        <w:t xml:space="preserve"> en relación a </w:t>
+      </w:r>
+      <w:r>
+        <w:t xml:space="preserve">la equidad de la carga de trabajo y de notas obtenidas </w:t>
+      </w:r>
+      <w:r>
+        <w:t>en tareas grupales diseño de software</w:t>
       </w:r>
     </w:p>
   </w:comment>
@@ -4131,7 +4817,8 @@
 <file path=word/commentsExtended.xml><?xml version="1.0" encoding="utf-8"?>
 <w15:commentsEx xmlns:wpc="http://schemas.microsoft.com/office/word/2010/wordprocessingCanvas" xmlns:mc="http://schemas.openxmlformats.org/markup-compatibility/2006" xmlns:o="urn:schemas-microsoft-com:office:office" xmlns:r="http://schemas.openxmlformats.org/officeDocument/2006/relationships" xmlns:m="http://schemas.openxmlformats.org/officeDocument/2006/math" xmlns:v="urn:schemas-microsoft-com:vml" xmlns:wp14="http://schemas.microsoft.com/office/word/2010/wordprocessingDrawing" xmlns:wp="http://schemas.openxmlformats.org/drawingml/2006/wordprocessingDrawing" xmlns:w10="urn:schemas-microsoft-com:office:word" xmlns:w="http://schemas.openxmlformats.org/wordprocessingml/2006/main" xmlns:w14="http://schemas.microsoft.com/office/word/2010/wordml" xmlns:w15="http://schemas.microsoft.com/office/word/2012/wordml" xmlns:wpg="http://schemas.microsoft.com/office/word/2010/wordprocessingGroup" xmlns:wpi="http://schemas.microsoft.com/office/word/2010/wordprocessingInk" xmlns:wne="http://schemas.microsoft.com/office/word/2006/wordml" xmlns:wps="http://schemas.microsoft.com/office/word/2010/wordprocessingShape" mc:Ignorable="w14 w15 wp14">
   <w15:commentEx w15:paraId="45D78ADA" w15:done="0"/>
-  <w15:commentEx w15:paraId="4894BA19" w15:done="0"/>
+  <w15:commentEx w15:paraId="2D71B3C9" w15:done="0"/>
+  <w15:commentEx w15:paraId="1FCBF1E8" w15:done="0"/>
 </w15:commentsEx>
 </file>
 
@@ -4598,16 +5285,16 @@
     </w:lvl>
   </w:abstractNum>
   <w:abstractNum w:abstractNumId="4">
-    <w:nsid w:val="55BC4F1B"/>
+    <w:nsid w:val="42BE2F7C"/>
     <w:multiLevelType w:val="hybridMultilevel"/>
-    <w:tmpl w:val="AF327DFA"/>
+    <w:tmpl w:val="DB68C4FA"/>
     <w:lvl w:ilvl="0" w:tplc="300A0001">
       <w:start w:val="1"/>
       <w:numFmt w:val="bullet"/>
       <w:lvlText w:val=""/>
       <w:lvlJc w:val="left"/>
       <w:pPr>
-        <w:ind w:left="1944" w:hanging="360"/>
+        <w:ind w:left="2136" w:hanging="360"/>
       </w:pPr>
       <w:rPr>
         <w:rFonts w:ascii="Symbol" w:hAnsi="Symbol" w:hint="default"/>
@@ -4619,7 +5306,7 @@
       <w:lvlText w:val="o"/>
       <w:lvlJc w:val="left"/>
       <w:pPr>
-        <w:ind w:left="2664" w:hanging="360"/>
+        <w:ind w:left="2856" w:hanging="360"/>
       </w:pPr>
       <w:rPr>
         <w:rFonts w:ascii="Courier New" w:hAnsi="Courier New" w:cs="Courier New" w:hint="default"/>
@@ -4631,7 +5318,7 @@
       <w:lvlText w:val=""/>
       <w:lvlJc w:val="left"/>
       <w:pPr>
-        <w:ind w:left="3384" w:hanging="360"/>
+        <w:ind w:left="3576" w:hanging="360"/>
       </w:pPr>
       <w:rPr>
         <w:rFonts w:ascii="Wingdings" w:hAnsi="Wingdings" w:hint="default"/>
@@ -4643,7 +5330,7 @@
       <w:lvlText w:val=""/>
       <w:lvlJc w:val="left"/>
       <w:pPr>
-        <w:ind w:left="4104" w:hanging="360"/>
+        <w:ind w:left="4296" w:hanging="360"/>
       </w:pPr>
       <w:rPr>
         <w:rFonts w:ascii="Symbol" w:hAnsi="Symbol" w:hint="default"/>
@@ -4655,7 +5342,7 @@
       <w:lvlText w:val="o"/>
       <w:lvlJc w:val="left"/>
       <w:pPr>
-        <w:ind w:left="4824" w:hanging="360"/>
+        <w:ind w:left="5016" w:hanging="360"/>
       </w:pPr>
       <w:rPr>
         <w:rFonts w:ascii="Courier New" w:hAnsi="Courier New" w:cs="Courier New" w:hint="default"/>
@@ -4667,7 +5354,7 @@
       <w:lvlText w:val=""/>
       <w:lvlJc w:val="left"/>
       <w:pPr>
-        <w:ind w:left="5544" w:hanging="360"/>
+        <w:ind w:left="5736" w:hanging="360"/>
       </w:pPr>
       <w:rPr>
         <w:rFonts w:ascii="Wingdings" w:hAnsi="Wingdings" w:hint="default"/>
@@ -4679,7 +5366,7 @@
       <w:lvlText w:val=""/>
       <w:lvlJc w:val="left"/>
       <w:pPr>
-        <w:ind w:left="6264" w:hanging="360"/>
+        <w:ind w:left="6456" w:hanging="360"/>
       </w:pPr>
       <w:rPr>
         <w:rFonts w:ascii="Symbol" w:hAnsi="Symbol" w:hint="default"/>
@@ -4691,7 +5378,7 @@
       <w:lvlText w:val="o"/>
       <w:lvlJc w:val="left"/>
       <w:pPr>
-        <w:ind w:left="6984" w:hanging="360"/>
+        <w:ind w:left="7176" w:hanging="360"/>
       </w:pPr>
       <w:rPr>
         <w:rFonts w:ascii="Courier New" w:hAnsi="Courier New" w:cs="Courier New" w:hint="default"/>
@@ -4703,7 +5390,7 @@
       <w:lvlText w:val=""/>
       <w:lvlJc w:val="left"/>
       <w:pPr>
-        <w:ind w:left="7704" w:hanging="360"/>
+        <w:ind w:left="7896" w:hanging="360"/>
       </w:pPr>
       <w:rPr>
         <w:rFonts w:ascii="Wingdings" w:hAnsi="Wingdings" w:hint="default"/>
@@ -4711,6 +5398,119 @@
     </w:lvl>
   </w:abstractNum>
   <w:abstractNum w:abstractNumId="5">
+    <w:nsid w:val="55BC4F1B"/>
+    <w:multiLevelType w:val="hybridMultilevel"/>
+    <w:tmpl w:val="AF327DFA"/>
+    <w:lvl w:ilvl="0" w:tplc="300A0001">
+      <w:start w:val="1"/>
+      <w:numFmt w:val="bullet"/>
+      <w:lvlText w:val=""/>
+      <w:lvlJc w:val="left"/>
+      <w:pPr>
+        <w:ind w:left="1944" w:hanging="360"/>
+      </w:pPr>
+      <w:rPr>
+        <w:rFonts w:ascii="Symbol" w:hAnsi="Symbol" w:hint="default"/>
+      </w:rPr>
+    </w:lvl>
+    <w:lvl w:ilvl="1" w:tplc="300A0003" w:tentative="1">
+      <w:start w:val="1"/>
+      <w:numFmt w:val="bullet"/>
+      <w:lvlText w:val="o"/>
+      <w:lvlJc w:val="left"/>
+      <w:pPr>
+        <w:ind w:left="2664" w:hanging="360"/>
+      </w:pPr>
+      <w:rPr>
+        <w:rFonts w:ascii="Courier New" w:hAnsi="Courier New" w:cs="Courier New" w:hint="default"/>
+      </w:rPr>
+    </w:lvl>
+    <w:lvl w:ilvl="2" w:tplc="300A0005" w:tentative="1">
+      <w:start w:val="1"/>
+      <w:numFmt w:val="bullet"/>
+      <w:lvlText w:val=""/>
+      <w:lvlJc w:val="left"/>
+      <w:pPr>
+        <w:ind w:left="3384" w:hanging="360"/>
+      </w:pPr>
+      <w:rPr>
+        <w:rFonts w:ascii="Wingdings" w:hAnsi="Wingdings" w:hint="default"/>
+      </w:rPr>
+    </w:lvl>
+    <w:lvl w:ilvl="3" w:tplc="300A0001" w:tentative="1">
+      <w:start w:val="1"/>
+      <w:numFmt w:val="bullet"/>
+      <w:lvlText w:val=""/>
+      <w:lvlJc w:val="left"/>
+      <w:pPr>
+        <w:ind w:left="4104" w:hanging="360"/>
+      </w:pPr>
+      <w:rPr>
+        <w:rFonts w:ascii="Symbol" w:hAnsi="Symbol" w:hint="default"/>
+      </w:rPr>
+    </w:lvl>
+    <w:lvl w:ilvl="4" w:tplc="300A0003" w:tentative="1">
+      <w:start w:val="1"/>
+      <w:numFmt w:val="bullet"/>
+      <w:lvlText w:val="o"/>
+      <w:lvlJc w:val="left"/>
+      <w:pPr>
+        <w:ind w:left="4824" w:hanging="360"/>
+      </w:pPr>
+      <w:rPr>
+        <w:rFonts w:ascii="Courier New" w:hAnsi="Courier New" w:cs="Courier New" w:hint="default"/>
+      </w:rPr>
+    </w:lvl>
+    <w:lvl w:ilvl="5" w:tplc="300A0005" w:tentative="1">
+      <w:start w:val="1"/>
+      <w:numFmt w:val="bullet"/>
+      <w:lvlText w:val=""/>
+      <w:lvlJc w:val="left"/>
+      <w:pPr>
+        <w:ind w:left="5544" w:hanging="360"/>
+      </w:pPr>
+      <w:rPr>
+        <w:rFonts w:ascii="Wingdings" w:hAnsi="Wingdings" w:hint="default"/>
+      </w:rPr>
+    </w:lvl>
+    <w:lvl w:ilvl="6" w:tplc="300A0001" w:tentative="1">
+      <w:start w:val="1"/>
+      <w:numFmt w:val="bullet"/>
+      <w:lvlText w:val=""/>
+      <w:lvlJc w:val="left"/>
+      <w:pPr>
+        <w:ind w:left="6264" w:hanging="360"/>
+      </w:pPr>
+      <w:rPr>
+        <w:rFonts w:ascii="Symbol" w:hAnsi="Symbol" w:hint="default"/>
+      </w:rPr>
+    </w:lvl>
+    <w:lvl w:ilvl="7" w:tplc="300A0003" w:tentative="1">
+      <w:start w:val="1"/>
+      <w:numFmt w:val="bullet"/>
+      <w:lvlText w:val="o"/>
+      <w:lvlJc w:val="left"/>
+      <w:pPr>
+        <w:ind w:left="6984" w:hanging="360"/>
+      </w:pPr>
+      <w:rPr>
+        <w:rFonts w:ascii="Courier New" w:hAnsi="Courier New" w:cs="Courier New" w:hint="default"/>
+      </w:rPr>
+    </w:lvl>
+    <w:lvl w:ilvl="8" w:tplc="300A0005" w:tentative="1">
+      <w:start w:val="1"/>
+      <w:numFmt w:val="bullet"/>
+      <w:lvlText w:val=""/>
+      <w:lvlJc w:val="left"/>
+      <w:pPr>
+        <w:ind w:left="7704" w:hanging="360"/>
+      </w:pPr>
+      <w:rPr>
+        <w:rFonts w:ascii="Wingdings" w:hAnsi="Wingdings" w:hint="default"/>
+      </w:rPr>
+    </w:lvl>
+  </w:abstractNum>
+  <w:abstractNum w:abstractNumId="6">
     <w:nsid w:val="6C815E03"/>
     <w:multiLevelType w:val="multilevel"/>
     <w:tmpl w:val="4AA2B49E"/>
@@ -4963,7 +5763,7 @@
     <w:abstractNumId w:val="0"/>
   </w:num>
   <w:num w:numId="2">
-    <w:abstractNumId w:val="5"/>
+    <w:abstractNumId w:val="6"/>
   </w:num>
   <w:num w:numId="3">
     <w:abstractNumId w:val="3"/>
@@ -4972,10 +5772,16 @@
     <w:abstractNumId w:val="2"/>
   </w:num>
   <w:num w:numId="5">
-    <w:abstractNumId w:val="4"/>
+    <w:abstractNumId w:val="5"/>
   </w:num>
   <w:num w:numId="6">
     <w:abstractNumId w:val="1"/>
+  </w:num>
+  <w:num w:numId="7">
+    <w:abstractNumId w:val="4"/>
+  </w:num>
+  <w:num w:numId="8">
+    <w:abstractNumId w:val="2"/>
   </w:num>
 </w:numbering>
 </file>
@@ -6314,7 +7120,7 @@
 </file>
 
 <file path=customXml/itemProps1.xml><?xml version="1.0" encoding="utf-8"?>
-<ds:datastoreItem xmlns:ds="http://schemas.openxmlformats.org/officeDocument/2006/customXml" ds:itemID="{FD2DBDDF-C5DD-48EA-B2F6-DBB269B8F274}">
+<ds:datastoreItem xmlns:ds="http://schemas.openxmlformats.org/officeDocument/2006/customXml" ds:itemID="{22F9E6FC-5749-4D79-BDD6-CE94F6859D73}">
   <ds:schemaRefs>
     <ds:schemaRef ds:uri="http://schemas.openxmlformats.org/officeDocument/2006/bibliography"/>
   </ds:schemaRefs>

</xml_diff>